<commit_message>
images shifted into folder / clean code finish
</commit_message>
<xml_diff>
--- a/Documentation.docx
+++ b/Documentation.docx
@@ -25,34 +25,24 @@
           <w:szCs w:val="40"/>
           <w:lang w:eastAsia="en-GB"/>
         </w:rPr>
-        <w:t xml:space="preserve">Advanced </w:t>
-      </w:r>
-      <w:proofErr w:type="spellStart"/>
-      <w:r>
+        <w:t>Advanced Softwareengineering</w:t>
+      </w:r>
+    </w:p>
+    <w:p>
+      <w:pPr>
+        <w:jc w:val="center"/>
         <w:rPr>
           <w:sz w:val="40"/>
           <w:szCs w:val="40"/>
           <w:lang w:eastAsia="en-GB"/>
         </w:rPr>
-        <w:t>Softwareengineering</w:t>
-      </w:r>
-      <w:proofErr w:type="spellEnd"/>
-    </w:p>
-    <w:p>
-      <w:pPr>
-        <w:jc w:val="center"/>
+      </w:pPr>
+      <w:r>
         <w:rPr>
           <w:sz w:val="40"/>
           <w:szCs w:val="40"/>
           <w:lang w:eastAsia="en-GB"/>
         </w:rPr>
-      </w:pPr>
-      <w:r>
-        <w:rPr>
-          <w:sz w:val="40"/>
-          <w:szCs w:val="40"/>
-          <w:lang w:eastAsia="en-GB"/>
-        </w:rPr>
         <w:t>Football World Cup Predictor</w:t>
       </w:r>
     </w:p>
@@ -65,23 +55,13 @@
           <w:lang w:val="de-DE" w:eastAsia="en-GB"/>
         </w:rPr>
       </w:pPr>
-      <w:proofErr w:type="spellStart"/>
       <w:r>
         <w:rPr>
           <w:sz w:val="40"/>
           <w:szCs w:val="40"/>
           <w:lang w:val="de-DE" w:eastAsia="en-GB"/>
         </w:rPr>
-        <w:t>Github</w:t>
-      </w:r>
-      <w:proofErr w:type="spellEnd"/>
-      <w:r>
-        <w:rPr>
-          <w:sz w:val="40"/>
-          <w:szCs w:val="40"/>
-          <w:lang w:val="de-DE" w:eastAsia="en-GB"/>
-        </w:rPr>
-        <w:t xml:space="preserve"> link:</w:t>
+        <w:t>Github link:</w:t>
       </w:r>
     </w:p>
     <w:p>
@@ -180,14 +160,13 @@
           <w:r>
             <w:fldChar w:fldCharType="separate"/>
           </w:r>
-          <w:hyperlink w:anchor="_Toc523591046" w:history="1">
+          <w:hyperlink w:anchor="_Toc523828342" w:history="1">
             <w:r>
               <w:rPr>
                 <w:rStyle w:val="Hyperlink"/>
                 <w:noProof/>
-                <w:lang w:val="de-DE"/>
-              </w:rPr>
-              <w:t>Introduktion</w:t>
+              </w:rPr>
+              <w:t>Introduction</w:t>
             </w:r>
             <w:r>
               <w:rPr>
@@ -208,7 +187,7 @@
                 <w:noProof/>
                 <w:webHidden/>
               </w:rPr>
-              <w:instrText xml:space="preserve"> PAGEREF _Toc523591046 \h </w:instrText>
+              <w:instrText xml:space="preserve"> PAGEREF _Toc523828342 \h </w:instrText>
             </w:r>
             <w:r>
               <w:rPr>
@@ -228,7 +207,7 @@
                 <w:noProof/>
                 <w:webHidden/>
               </w:rPr>
-              <w:t>2</w:t>
+              <w:t>3</w:t>
             </w:r>
             <w:r>
               <w:rPr>
@@ -251,7 +230,7 @@
               <w:lang w:eastAsia="en-GB"/>
             </w:rPr>
           </w:pPr>
-          <w:hyperlink w:anchor="_Toc523591047" w:history="1">
+          <w:hyperlink w:anchor="_Toc523828343" w:history="1">
             <w:r>
               <w:rPr>
                 <w:rStyle w:val="Hyperlink"/>
@@ -278,7 +257,7 @@
                 <w:noProof/>
                 <w:webHidden/>
               </w:rPr>
-              <w:instrText xml:space="preserve"> PAGEREF _Toc523591047 \h </w:instrText>
+              <w:instrText xml:space="preserve"> PAGEREF _Toc523828343 \h </w:instrText>
             </w:r>
             <w:r>
               <w:rPr>
@@ -298,7 +277,7 @@
                 <w:noProof/>
                 <w:webHidden/>
               </w:rPr>
-              <w:t>2</w:t>
+              <w:t>3</w:t>
             </w:r>
             <w:r>
               <w:rPr>
@@ -321,7 +300,7 @@
               <w:lang w:eastAsia="en-GB"/>
             </w:rPr>
           </w:pPr>
-          <w:hyperlink w:anchor="_Toc523591048" w:history="1">
+          <w:hyperlink w:anchor="_Toc523828344" w:history="1">
             <w:r>
               <w:rPr>
                 <w:rStyle w:val="Hyperlink"/>
@@ -348,7 +327,7 @@
                 <w:noProof/>
                 <w:webHidden/>
               </w:rPr>
-              <w:instrText xml:space="preserve"> PAGEREF _Toc523591048 \h </w:instrText>
+              <w:instrText xml:space="preserve"> PAGEREF _Toc523828344 \h </w:instrText>
             </w:r>
             <w:r>
               <w:rPr>
@@ -368,7 +347,7 @@
                 <w:noProof/>
                 <w:webHidden/>
               </w:rPr>
-              <w:t>2</w:t>
+              <w:t>3</w:t>
             </w:r>
             <w:r>
               <w:rPr>
@@ -391,7 +370,7 @@
               <w:lang w:eastAsia="en-GB"/>
             </w:rPr>
           </w:pPr>
-          <w:hyperlink w:anchor="_Toc523591049" w:history="1">
+          <w:hyperlink w:anchor="_Toc523828345" w:history="1">
             <w:r>
               <w:rPr>
                 <w:rStyle w:val="Hyperlink"/>
@@ -418,7 +397,7 @@
                 <w:noProof/>
                 <w:webHidden/>
               </w:rPr>
-              <w:instrText xml:space="preserve"> PAGEREF _Toc523591049 \h </w:instrText>
+              <w:instrText xml:space="preserve"> PAGEREF _Toc523828345 \h </w:instrText>
             </w:r>
             <w:r>
               <w:rPr>
@@ -438,7 +417,7 @@
                 <w:noProof/>
                 <w:webHidden/>
               </w:rPr>
-              <w:t>3</w:t>
+              <w:t>4</w:t>
             </w:r>
             <w:r>
               <w:rPr>
@@ -461,7 +440,7 @@
               <w:lang w:eastAsia="en-GB"/>
             </w:rPr>
           </w:pPr>
-          <w:hyperlink w:anchor="_Toc523591050" w:history="1">
+          <w:hyperlink w:anchor="_Toc523828346" w:history="1">
             <w:r>
               <w:rPr>
                 <w:rStyle w:val="Hyperlink"/>
@@ -489,7 +468,7 @@
                 <w:noProof/>
                 <w:webHidden/>
               </w:rPr>
-              <w:instrText xml:space="preserve"> PAGEREF _Toc523591050 \h </w:instrText>
+              <w:instrText xml:space="preserve"> PAGEREF _Toc523828346 \h </w:instrText>
             </w:r>
             <w:r>
               <w:rPr>
@@ -509,7 +488,7 @@
                 <w:noProof/>
                 <w:webHidden/>
               </w:rPr>
-              <w:t>4</w:t>
+              <w:t>5</w:t>
             </w:r>
             <w:r>
               <w:rPr>
@@ -532,7 +511,7 @@
               <w:lang w:eastAsia="en-GB"/>
             </w:rPr>
           </w:pPr>
-          <w:hyperlink w:anchor="_Toc523591051" w:history="1">
+          <w:hyperlink w:anchor="_Toc523828347" w:history="1">
             <w:r>
               <w:rPr>
                 <w:rStyle w:val="Hyperlink"/>
@@ -560,7 +539,7 @@
                 <w:noProof/>
                 <w:webHidden/>
               </w:rPr>
-              <w:instrText xml:space="preserve"> PAGEREF _Toc523591051 \h </w:instrText>
+              <w:instrText xml:space="preserve"> PAGEREF _Toc523828347 \h </w:instrText>
             </w:r>
             <w:r>
               <w:rPr>
@@ -580,7 +559,7 @@
                 <w:noProof/>
                 <w:webHidden/>
               </w:rPr>
-              <w:t>4</w:t>
+              <w:t>5</w:t>
             </w:r>
             <w:r>
               <w:rPr>
@@ -603,7 +582,7 @@
               <w:lang w:eastAsia="en-GB"/>
             </w:rPr>
           </w:pPr>
-          <w:hyperlink w:anchor="_Toc523591052" w:history="1">
+          <w:hyperlink w:anchor="_Toc523828348" w:history="1">
             <w:r>
               <w:rPr>
                 <w:rStyle w:val="Hyperlink"/>
@@ -630,7 +609,7 @@
                 <w:noProof/>
                 <w:webHidden/>
               </w:rPr>
-              <w:instrText xml:space="preserve"> PAGEREF _Toc523591052 \h </w:instrText>
+              <w:instrText xml:space="preserve"> PAGEREF _Toc523828348 \h </w:instrText>
             </w:r>
             <w:r>
               <w:rPr>
@@ -650,7 +629,7 @@
                 <w:noProof/>
                 <w:webHidden/>
               </w:rPr>
-              <w:t>5</w:t>
+              <w:t>6</w:t>
             </w:r>
             <w:r>
               <w:rPr>
@@ -673,7 +652,7 @@
               <w:lang w:eastAsia="en-GB"/>
             </w:rPr>
           </w:pPr>
-          <w:hyperlink w:anchor="_Toc523591053" w:history="1">
+          <w:hyperlink w:anchor="_Toc523828349" w:history="1">
             <w:r>
               <w:rPr>
                 <w:rStyle w:val="Hyperlink"/>
@@ -700,7 +679,7 @@
                 <w:noProof/>
                 <w:webHidden/>
               </w:rPr>
-              <w:instrText xml:space="preserve"> PAGEREF _Toc523591053 \h </w:instrText>
+              <w:instrText xml:space="preserve"> PAGEREF _Toc523828349 \h </w:instrText>
             </w:r>
             <w:r>
               <w:rPr>
@@ -720,7 +699,7 @@
                 <w:noProof/>
                 <w:webHidden/>
               </w:rPr>
-              <w:t>6</w:t>
+              <w:t>7</w:t>
             </w:r>
             <w:r>
               <w:rPr>
@@ -743,7 +722,7 @@
               <w:lang w:eastAsia="en-GB"/>
             </w:rPr>
           </w:pPr>
-          <w:hyperlink w:anchor="_Toc523591054" w:history="1">
+          <w:hyperlink w:anchor="_Toc523828350" w:history="1">
             <w:r>
               <w:rPr>
                 <w:rStyle w:val="Hyperlink"/>
@@ -770,7 +749,7 @@
                 <w:noProof/>
                 <w:webHidden/>
               </w:rPr>
-              <w:instrText xml:space="preserve"> PAGEREF _Toc523591054 \h </w:instrText>
+              <w:instrText xml:space="preserve"> PAGEREF _Toc523828350 \h </w:instrText>
             </w:r>
             <w:r>
               <w:rPr>
@@ -790,7 +769,77 @@
                 <w:noProof/>
                 <w:webHidden/>
               </w:rPr>
-              <w:t>7</w:t>
+              <w:t>8</w:t>
+            </w:r>
+            <w:r>
+              <w:rPr>
+                <w:noProof/>
+                <w:webHidden/>
+              </w:rPr>
+              <w:fldChar w:fldCharType="end"/>
+            </w:r>
+          </w:hyperlink>
+        </w:p>
+        <w:p>
+          <w:pPr>
+            <w:pStyle w:val="Verzeichnis2"/>
+            <w:tabs>
+              <w:tab w:val="right" w:leader="dot" w:pos="9062"/>
+            </w:tabs>
+            <w:rPr>
+              <w:rFonts w:eastAsiaTheme="minorEastAsia"/>
+              <w:noProof/>
+              <w:lang w:eastAsia="en-GB"/>
+            </w:rPr>
+          </w:pPr>
+          <w:hyperlink w:anchor="_Toc523828351" w:history="1">
+            <w:r>
+              <w:rPr>
+                <w:rStyle w:val="Hyperlink"/>
+                <w:noProof/>
+              </w:rPr>
+              <w:t>Sequence Diagram</w:t>
+            </w:r>
+            <w:r>
+              <w:rPr>
+                <w:noProof/>
+                <w:webHidden/>
+              </w:rPr>
+              <w:tab/>
+            </w:r>
+            <w:r>
+              <w:rPr>
+                <w:noProof/>
+                <w:webHidden/>
+              </w:rPr>
+              <w:fldChar w:fldCharType="begin"/>
+            </w:r>
+            <w:r>
+              <w:rPr>
+                <w:noProof/>
+                <w:webHidden/>
+              </w:rPr>
+              <w:instrText xml:space="preserve"> PAGEREF _Toc523828351 \h </w:instrText>
+            </w:r>
+            <w:r>
+              <w:rPr>
+                <w:noProof/>
+                <w:webHidden/>
+              </w:rPr>
+            </w:r>
+            <w:r>
+              <w:rPr>
+                <w:noProof/>
+                <w:webHidden/>
+              </w:rPr>
+              <w:fldChar w:fldCharType="separate"/>
+            </w:r>
+            <w:r>
+              <w:rPr>
+                <w:noProof/>
+                <w:webHidden/>
+              </w:rPr>
+              <w:t>9</w:t>
             </w:r>
             <w:r>
               <w:rPr>
@@ -813,7 +862,7 @@
               <w:lang w:eastAsia="en-GB"/>
             </w:rPr>
           </w:pPr>
-          <w:hyperlink w:anchor="_Toc523591055" w:history="1">
+          <w:hyperlink w:anchor="_Toc523828352" w:history="1">
             <w:r>
               <w:rPr>
                 <w:rStyle w:val="Hyperlink"/>
@@ -840,7 +889,7 @@
                 <w:noProof/>
                 <w:webHidden/>
               </w:rPr>
-              <w:instrText xml:space="preserve"> PAGEREF _Toc523591055 \h </w:instrText>
+              <w:instrText xml:space="preserve"> PAGEREF _Toc523828352 \h </w:instrText>
             </w:r>
             <w:r>
               <w:rPr>
@@ -860,7 +909,147 @@
                 <w:noProof/>
                 <w:webHidden/>
               </w:rPr>
-              <w:t>8</w:t>
+              <w:t>10</w:t>
+            </w:r>
+            <w:r>
+              <w:rPr>
+                <w:noProof/>
+                <w:webHidden/>
+              </w:rPr>
+              <w:fldChar w:fldCharType="end"/>
+            </w:r>
+          </w:hyperlink>
+        </w:p>
+        <w:p>
+          <w:pPr>
+            <w:pStyle w:val="Verzeichnis2"/>
+            <w:tabs>
+              <w:tab w:val="right" w:leader="dot" w:pos="9062"/>
+            </w:tabs>
+            <w:rPr>
+              <w:rFonts w:eastAsiaTheme="minorEastAsia"/>
+              <w:noProof/>
+              <w:lang w:eastAsia="en-GB"/>
+            </w:rPr>
+          </w:pPr>
+          <w:hyperlink w:anchor="_Toc523828353" w:history="1">
+            <w:r>
+              <w:rPr>
+                <w:rStyle w:val="Hyperlink"/>
+                <w:noProof/>
+              </w:rPr>
+              <w:t>Sonar Cloud</w:t>
+            </w:r>
+            <w:r>
+              <w:rPr>
+                <w:noProof/>
+                <w:webHidden/>
+              </w:rPr>
+              <w:tab/>
+            </w:r>
+            <w:r>
+              <w:rPr>
+                <w:noProof/>
+                <w:webHidden/>
+              </w:rPr>
+              <w:fldChar w:fldCharType="begin"/>
+            </w:r>
+            <w:r>
+              <w:rPr>
+                <w:noProof/>
+                <w:webHidden/>
+              </w:rPr>
+              <w:instrText xml:space="preserve"> PAGEREF _Toc523828353 \h </w:instrText>
+            </w:r>
+            <w:r>
+              <w:rPr>
+                <w:noProof/>
+                <w:webHidden/>
+              </w:rPr>
+            </w:r>
+            <w:r>
+              <w:rPr>
+                <w:noProof/>
+                <w:webHidden/>
+              </w:rPr>
+              <w:fldChar w:fldCharType="separate"/>
+            </w:r>
+            <w:r>
+              <w:rPr>
+                <w:noProof/>
+                <w:webHidden/>
+              </w:rPr>
+              <w:t>10</w:t>
+            </w:r>
+            <w:r>
+              <w:rPr>
+                <w:noProof/>
+                <w:webHidden/>
+              </w:rPr>
+              <w:fldChar w:fldCharType="end"/>
+            </w:r>
+          </w:hyperlink>
+        </w:p>
+        <w:p>
+          <w:pPr>
+            <w:pStyle w:val="Verzeichnis2"/>
+            <w:tabs>
+              <w:tab w:val="right" w:leader="dot" w:pos="9062"/>
+            </w:tabs>
+            <w:rPr>
+              <w:rFonts w:eastAsiaTheme="minorEastAsia"/>
+              <w:noProof/>
+              <w:lang w:eastAsia="en-GB"/>
+            </w:rPr>
+          </w:pPr>
+          <w:hyperlink w:anchor="_Toc523828354" w:history="1">
+            <w:r>
+              <w:rPr>
+                <w:rStyle w:val="Hyperlink"/>
+                <w:noProof/>
+              </w:rPr>
+              <w:t>Pylint</w:t>
+            </w:r>
+            <w:r>
+              <w:rPr>
+                <w:noProof/>
+                <w:webHidden/>
+              </w:rPr>
+              <w:tab/>
+            </w:r>
+            <w:r>
+              <w:rPr>
+                <w:noProof/>
+                <w:webHidden/>
+              </w:rPr>
+              <w:fldChar w:fldCharType="begin"/>
+            </w:r>
+            <w:r>
+              <w:rPr>
+                <w:noProof/>
+                <w:webHidden/>
+              </w:rPr>
+              <w:instrText xml:space="preserve"> PAGEREF _Toc523828354 \h </w:instrText>
+            </w:r>
+            <w:r>
+              <w:rPr>
+                <w:noProof/>
+                <w:webHidden/>
+              </w:rPr>
+            </w:r>
+            <w:r>
+              <w:rPr>
+                <w:noProof/>
+                <w:webHidden/>
+              </w:rPr>
+              <w:fldChar w:fldCharType="separate"/>
+            </w:r>
+            <w:r>
+              <w:rPr>
+                <w:noProof/>
+                <w:webHidden/>
+              </w:rPr>
+              <w:t>11</w:t>
             </w:r>
             <w:r>
               <w:rPr>
@@ -883,7 +1072,7 @@
               <w:lang w:eastAsia="en-GB"/>
             </w:rPr>
           </w:pPr>
-          <w:hyperlink w:anchor="_Toc523591056" w:history="1">
+          <w:hyperlink w:anchor="_Toc523828355" w:history="1">
             <w:r>
               <w:rPr>
                 <w:rStyle w:val="Hyperlink"/>
@@ -910,7 +1099,7 @@
                 <w:noProof/>
                 <w:webHidden/>
               </w:rPr>
-              <w:instrText xml:space="preserve"> PAGEREF _Toc523591056 \h </w:instrText>
+              <w:instrText xml:space="preserve"> PAGEREF _Toc523828355 \h </w:instrText>
             </w:r>
             <w:r>
               <w:rPr>
@@ -930,7 +1119,357 @@
                 <w:noProof/>
                 <w:webHidden/>
               </w:rPr>
-              <w:t>9</w:t>
+              <w:t>12</w:t>
+            </w:r>
+            <w:r>
+              <w:rPr>
+                <w:noProof/>
+                <w:webHidden/>
+              </w:rPr>
+              <w:fldChar w:fldCharType="end"/>
+            </w:r>
+          </w:hyperlink>
+        </w:p>
+        <w:p>
+          <w:pPr>
+            <w:pStyle w:val="Verzeichnis2"/>
+            <w:tabs>
+              <w:tab w:val="right" w:leader="dot" w:pos="9062"/>
+            </w:tabs>
+            <w:rPr>
+              <w:rFonts w:eastAsiaTheme="minorEastAsia"/>
+              <w:noProof/>
+              <w:lang w:eastAsia="en-GB"/>
+            </w:rPr>
+          </w:pPr>
+          <w:hyperlink w:anchor="_Toc523828356" w:history="1">
+            <w:r>
+              <w:rPr>
+                <w:rStyle w:val="Hyperlink"/>
+                <w:noProof/>
+              </w:rPr>
+              <w:t>Version Control</w:t>
+            </w:r>
+            <w:r>
+              <w:rPr>
+                <w:noProof/>
+                <w:webHidden/>
+              </w:rPr>
+              <w:tab/>
+            </w:r>
+            <w:r>
+              <w:rPr>
+                <w:noProof/>
+                <w:webHidden/>
+              </w:rPr>
+              <w:fldChar w:fldCharType="begin"/>
+            </w:r>
+            <w:r>
+              <w:rPr>
+                <w:noProof/>
+                <w:webHidden/>
+              </w:rPr>
+              <w:instrText xml:space="preserve"> PAGEREF _Toc523828356 \h </w:instrText>
+            </w:r>
+            <w:r>
+              <w:rPr>
+                <w:noProof/>
+                <w:webHidden/>
+              </w:rPr>
+            </w:r>
+            <w:r>
+              <w:rPr>
+                <w:noProof/>
+                <w:webHidden/>
+              </w:rPr>
+              <w:fldChar w:fldCharType="separate"/>
+            </w:r>
+            <w:r>
+              <w:rPr>
+                <w:noProof/>
+                <w:webHidden/>
+              </w:rPr>
+              <w:t>12</w:t>
+            </w:r>
+            <w:r>
+              <w:rPr>
+                <w:noProof/>
+                <w:webHidden/>
+              </w:rPr>
+              <w:fldChar w:fldCharType="end"/>
+            </w:r>
+          </w:hyperlink>
+        </w:p>
+        <w:p>
+          <w:pPr>
+            <w:pStyle w:val="Verzeichnis2"/>
+            <w:tabs>
+              <w:tab w:val="right" w:leader="dot" w:pos="9062"/>
+            </w:tabs>
+            <w:rPr>
+              <w:rFonts w:eastAsiaTheme="minorEastAsia"/>
+              <w:noProof/>
+              <w:lang w:eastAsia="en-GB"/>
+            </w:rPr>
+          </w:pPr>
+          <w:hyperlink w:anchor="_Toc523828357" w:history="1">
+            <w:r>
+              <w:rPr>
+                <w:rStyle w:val="Hyperlink"/>
+                <w:noProof/>
+              </w:rPr>
+              <w:t>Source Code Conventions</w:t>
+            </w:r>
+            <w:r>
+              <w:rPr>
+                <w:noProof/>
+                <w:webHidden/>
+              </w:rPr>
+              <w:tab/>
+            </w:r>
+            <w:r>
+              <w:rPr>
+                <w:noProof/>
+                <w:webHidden/>
+              </w:rPr>
+              <w:fldChar w:fldCharType="begin"/>
+            </w:r>
+            <w:r>
+              <w:rPr>
+                <w:noProof/>
+                <w:webHidden/>
+              </w:rPr>
+              <w:instrText xml:space="preserve"> PAGEREF _Toc523828357 \h </w:instrText>
+            </w:r>
+            <w:r>
+              <w:rPr>
+                <w:noProof/>
+                <w:webHidden/>
+              </w:rPr>
+            </w:r>
+            <w:r>
+              <w:rPr>
+                <w:noProof/>
+                <w:webHidden/>
+              </w:rPr>
+              <w:fldChar w:fldCharType="separate"/>
+            </w:r>
+            <w:r>
+              <w:rPr>
+                <w:noProof/>
+                <w:webHidden/>
+              </w:rPr>
+              <w:t>13</w:t>
+            </w:r>
+            <w:r>
+              <w:rPr>
+                <w:noProof/>
+                <w:webHidden/>
+              </w:rPr>
+              <w:fldChar w:fldCharType="end"/>
+            </w:r>
+          </w:hyperlink>
+        </w:p>
+        <w:p>
+          <w:pPr>
+            <w:pStyle w:val="Verzeichnis2"/>
+            <w:tabs>
+              <w:tab w:val="right" w:leader="dot" w:pos="9062"/>
+            </w:tabs>
+            <w:rPr>
+              <w:rFonts w:eastAsiaTheme="minorEastAsia"/>
+              <w:noProof/>
+              <w:lang w:eastAsia="en-GB"/>
+            </w:rPr>
+          </w:pPr>
+          <w:hyperlink w:anchor="_Toc523828358" w:history="1">
+            <w:r>
+              <w:rPr>
+                <w:rStyle w:val="Hyperlink"/>
+                <w:noProof/>
+              </w:rPr>
+              <w:t>Precise Naming</w:t>
+            </w:r>
+            <w:r>
+              <w:rPr>
+                <w:noProof/>
+                <w:webHidden/>
+              </w:rPr>
+              <w:tab/>
+            </w:r>
+            <w:r>
+              <w:rPr>
+                <w:noProof/>
+                <w:webHidden/>
+              </w:rPr>
+              <w:fldChar w:fldCharType="begin"/>
+            </w:r>
+            <w:r>
+              <w:rPr>
+                <w:noProof/>
+                <w:webHidden/>
+              </w:rPr>
+              <w:instrText xml:space="preserve"> PAGEREF _Toc523828358 \h </w:instrText>
+            </w:r>
+            <w:r>
+              <w:rPr>
+                <w:noProof/>
+                <w:webHidden/>
+              </w:rPr>
+            </w:r>
+            <w:r>
+              <w:rPr>
+                <w:noProof/>
+                <w:webHidden/>
+              </w:rPr>
+              <w:fldChar w:fldCharType="separate"/>
+            </w:r>
+            <w:r>
+              <w:rPr>
+                <w:noProof/>
+                <w:webHidden/>
+              </w:rPr>
+              <w:t>13</w:t>
+            </w:r>
+            <w:r>
+              <w:rPr>
+                <w:noProof/>
+                <w:webHidden/>
+              </w:rPr>
+              <w:fldChar w:fldCharType="end"/>
+            </w:r>
+          </w:hyperlink>
+        </w:p>
+        <w:p>
+          <w:pPr>
+            <w:pStyle w:val="Verzeichnis2"/>
+            <w:tabs>
+              <w:tab w:val="right" w:leader="dot" w:pos="9062"/>
+            </w:tabs>
+            <w:rPr>
+              <w:rFonts w:eastAsiaTheme="minorEastAsia"/>
+              <w:noProof/>
+              <w:lang w:eastAsia="en-GB"/>
+            </w:rPr>
+          </w:pPr>
+          <w:hyperlink w:anchor="_Toc523828359" w:history="1">
+            <w:r>
+              <w:rPr>
+                <w:rStyle w:val="Hyperlink"/>
+                <w:noProof/>
+              </w:rPr>
+              <w:t>Removing unnecessary comments</w:t>
+            </w:r>
+            <w:r>
+              <w:rPr>
+                <w:noProof/>
+                <w:webHidden/>
+              </w:rPr>
+              <w:tab/>
+            </w:r>
+            <w:r>
+              <w:rPr>
+                <w:noProof/>
+                <w:webHidden/>
+              </w:rPr>
+              <w:fldChar w:fldCharType="begin"/>
+            </w:r>
+            <w:r>
+              <w:rPr>
+                <w:noProof/>
+                <w:webHidden/>
+              </w:rPr>
+              <w:instrText xml:space="preserve"> PAGEREF _Toc523828359 \h </w:instrText>
+            </w:r>
+            <w:r>
+              <w:rPr>
+                <w:noProof/>
+                <w:webHidden/>
+              </w:rPr>
+            </w:r>
+            <w:r>
+              <w:rPr>
+                <w:noProof/>
+                <w:webHidden/>
+              </w:rPr>
+              <w:fldChar w:fldCharType="separate"/>
+            </w:r>
+            <w:r>
+              <w:rPr>
+                <w:noProof/>
+                <w:webHidden/>
+              </w:rPr>
+              <w:t>14</w:t>
+            </w:r>
+            <w:r>
+              <w:rPr>
+                <w:noProof/>
+                <w:webHidden/>
+              </w:rPr>
+              <w:fldChar w:fldCharType="end"/>
+            </w:r>
+          </w:hyperlink>
+        </w:p>
+        <w:p>
+          <w:pPr>
+            <w:pStyle w:val="Verzeichnis2"/>
+            <w:tabs>
+              <w:tab w:val="right" w:leader="dot" w:pos="9062"/>
+            </w:tabs>
+            <w:rPr>
+              <w:rFonts w:eastAsiaTheme="minorEastAsia"/>
+              <w:noProof/>
+              <w:lang w:eastAsia="en-GB"/>
+            </w:rPr>
+          </w:pPr>
+          <w:hyperlink w:anchor="_Toc523828360" w:history="1">
+            <w:r>
+              <w:rPr>
+                <w:rStyle w:val="Hyperlink"/>
+                <w:noProof/>
+              </w:rPr>
+              <w:t>Vertical Separation</w:t>
+            </w:r>
+            <w:r>
+              <w:rPr>
+                <w:noProof/>
+                <w:webHidden/>
+              </w:rPr>
+              <w:tab/>
+            </w:r>
+            <w:r>
+              <w:rPr>
+                <w:noProof/>
+                <w:webHidden/>
+              </w:rPr>
+              <w:fldChar w:fldCharType="begin"/>
+            </w:r>
+            <w:r>
+              <w:rPr>
+                <w:noProof/>
+                <w:webHidden/>
+              </w:rPr>
+              <w:instrText xml:space="preserve"> PAGEREF _Toc523828360 \h </w:instrText>
+            </w:r>
+            <w:r>
+              <w:rPr>
+                <w:noProof/>
+                <w:webHidden/>
+              </w:rPr>
+            </w:r>
+            <w:r>
+              <w:rPr>
+                <w:noProof/>
+                <w:webHidden/>
+              </w:rPr>
+              <w:fldChar w:fldCharType="separate"/>
+            </w:r>
+            <w:r>
+              <w:rPr>
+                <w:noProof/>
+                <w:webHidden/>
+              </w:rPr>
+              <w:t>15</w:t>
             </w:r>
             <w:r>
               <w:rPr>
@@ -953,7 +1492,7 @@
               <w:lang w:eastAsia="en-GB"/>
             </w:rPr>
           </w:pPr>
-          <w:hyperlink w:anchor="_Toc523591057" w:history="1">
+          <w:hyperlink w:anchor="_Toc523828361" w:history="1">
             <w:r>
               <w:rPr>
                 <w:rStyle w:val="Hyperlink"/>
@@ -980,7 +1519,7 @@
                 <w:noProof/>
                 <w:webHidden/>
               </w:rPr>
-              <w:instrText xml:space="preserve"> PAGEREF _Toc523591057 \h </w:instrText>
+              <w:instrText xml:space="preserve"> PAGEREF _Toc523828361 \h </w:instrText>
             </w:r>
             <w:r>
               <w:rPr>
@@ -1000,7 +1539,7 @@
                 <w:noProof/>
                 <w:webHidden/>
               </w:rPr>
-              <w:t>10</w:t>
+              <w:t>16</w:t>
             </w:r>
             <w:r>
               <w:rPr>
@@ -1023,7 +1562,7 @@
               <w:lang w:eastAsia="en-GB"/>
             </w:rPr>
           </w:pPr>
-          <w:hyperlink w:anchor="_Toc523591058" w:history="1">
+          <w:hyperlink w:anchor="_Toc523828362" w:history="1">
             <w:r>
               <w:rPr>
                 <w:rStyle w:val="Hyperlink"/>
@@ -1050,7 +1589,7 @@
                 <w:noProof/>
                 <w:webHidden/>
               </w:rPr>
-              <w:instrText xml:space="preserve"> PAGEREF _Toc523591058 \h </w:instrText>
+              <w:instrText xml:space="preserve"> PAGEREF _Toc523828362 \h </w:instrText>
             </w:r>
             <w:r>
               <w:rPr>
@@ -1070,7 +1609,7 @@
                 <w:noProof/>
                 <w:webHidden/>
               </w:rPr>
-              <w:t>11</w:t>
+              <w:t>17</w:t>
             </w:r>
             <w:r>
               <w:rPr>
@@ -1093,7 +1632,7 @@
               <w:lang w:eastAsia="en-GB"/>
             </w:rPr>
           </w:pPr>
-          <w:hyperlink w:anchor="_Toc523591059" w:history="1">
+          <w:hyperlink w:anchor="_Toc523828363" w:history="1">
             <w:r>
               <w:rPr>
                 <w:rStyle w:val="Hyperlink"/>
@@ -1120,7 +1659,7 @@
                 <w:noProof/>
                 <w:webHidden/>
               </w:rPr>
-              <w:instrText xml:space="preserve"> PAGEREF _Toc523591059 \h </w:instrText>
+              <w:instrText xml:space="preserve"> PAGEREF _Toc523828363 \h </w:instrText>
             </w:r>
             <w:r>
               <w:rPr>
@@ -1140,7 +1679,7 @@
                 <w:noProof/>
                 <w:webHidden/>
               </w:rPr>
-              <w:t>12</w:t>
+              <w:t>18</w:t>
             </w:r>
             <w:r>
               <w:rPr>
@@ -1163,7 +1702,7 @@
               <w:lang w:eastAsia="en-GB"/>
             </w:rPr>
           </w:pPr>
-          <w:hyperlink w:anchor="_Toc523591060" w:history="1">
+          <w:hyperlink w:anchor="_Toc523828364" w:history="1">
             <w:r>
               <w:rPr>
                 <w:rStyle w:val="Hyperlink"/>
@@ -1190,7 +1729,7 @@
                 <w:noProof/>
                 <w:webHidden/>
               </w:rPr>
-              <w:instrText xml:space="preserve"> PAGEREF _Toc523591060 \h </w:instrText>
+              <w:instrText xml:space="preserve"> PAGEREF _Toc523828364 \h </w:instrText>
             </w:r>
             <w:r>
               <w:rPr>
@@ -1210,7 +1749,7 @@
                 <w:noProof/>
                 <w:webHidden/>
               </w:rPr>
-              <w:t>13</w:t>
+              <w:t>19</w:t>
             </w:r>
             <w:r>
               <w:rPr>
@@ -1233,7 +1772,7 @@
               <w:lang w:eastAsia="en-GB"/>
             </w:rPr>
           </w:pPr>
-          <w:hyperlink w:anchor="_Toc523591061" w:history="1">
+          <w:hyperlink w:anchor="_Toc523828365" w:history="1">
             <w:r>
               <w:rPr>
                 <w:rStyle w:val="Hyperlink"/>
@@ -1260,7 +1799,7 @@
                 <w:noProof/>
                 <w:webHidden/>
               </w:rPr>
-              <w:instrText xml:space="preserve"> PAGEREF _Toc523591061 \h </w:instrText>
+              <w:instrText xml:space="preserve"> PAGEREF _Toc523828365 \h </w:instrText>
             </w:r>
             <w:r>
               <w:rPr>
@@ -1280,7 +1819,7 @@
                 <w:noProof/>
                 <w:webHidden/>
               </w:rPr>
-              <w:t>14</w:t>
+              <w:t>20</w:t>
             </w:r>
             <w:r>
               <w:rPr>
@@ -1303,7 +1842,7 @@
               <w:lang w:eastAsia="en-GB"/>
             </w:rPr>
           </w:pPr>
-          <w:hyperlink w:anchor="_Toc523591062" w:history="1">
+          <w:hyperlink w:anchor="_Toc523828366" w:history="1">
             <w:r>
               <w:rPr>
                 <w:rStyle w:val="Hyperlink"/>
@@ -1330,7 +1869,7 @@
                 <w:noProof/>
                 <w:webHidden/>
               </w:rPr>
-              <w:instrText xml:space="preserve"> PAGEREF _Toc523591062 \h </w:instrText>
+              <w:instrText xml:space="preserve"> PAGEREF _Toc523828366 \h </w:instrText>
             </w:r>
             <w:r>
               <w:rPr>
@@ -1350,7 +1889,7 @@
                 <w:noProof/>
                 <w:webHidden/>
               </w:rPr>
-              <w:t>15</w:t>
+              <w:t>21</w:t>
             </w:r>
             <w:r>
               <w:rPr>
@@ -1373,6 +1912,7 @@
               <w:bCs/>
               <w:lang w:val="de-DE"/>
             </w:rPr>
+            <w:lastRenderedPageBreak/>
             <w:fldChar w:fldCharType="end"/>
           </w:r>
         </w:p>
@@ -1406,13 +1946,11 @@
       <w:pPr>
         <w:pStyle w:val="berschrift1"/>
       </w:pPr>
-      <w:bookmarkStart w:id="0" w:name="_Toc523591046"/>
-      <w:proofErr w:type="spellStart"/>
-      <w:r>
-        <w:t>Introduktion</w:t>
+      <w:bookmarkStart w:id="0" w:name="_Toc523828342"/>
+      <w:r>
+        <w:t>Introduction</w:t>
       </w:r>
       <w:bookmarkEnd w:id="0"/>
-      <w:proofErr w:type="spellEnd"/>
     </w:p>
     <w:p/>
     <w:p>
@@ -1434,7 +1972,7 @@
           <w:lang w:eastAsia="en-GB"/>
         </w:rPr>
         <w:drawing>
-          <wp:inline distT="0" distB="0" distL="0" distR="0" wp14:anchorId="399BC74E" wp14:editId="2839BCD3">
+          <wp:inline distT="0" distB="0" distL="0" distR="0" wp14:anchorId="7503C15C" wp14:editId="2C1DCE59">
             <wp:extent cx="5760720" cy="3133090"/>
             <wp:effectExtent l="0" t="0" r="0" b="0"/>
             <wp:docPr id="4" name="Grafik 4"/>
@@ -1494,7 +2032,7 @@
       <w:pPr>
         <w:pStyle w:val="berschrift2"/>
       </w:pPr>
-      <w:bookmarkStart w:id="1" w:name="_Toc523591047"/>
+      <w:bookmarkStart w:id="1" w:name="_Toc523828343"/>
       <w:r>
         <w:t>Crawl websites</w:t>
       </w:r>
@@ -1549,7 +2087,7 @@
       <w:pPr>
         <w:pStyle w:val="berschrift2"/>
       </w:pPr>
-      <w:bookmarkStart w:id="2" w:name="_Toc523591048"/>
+      <w:bookmarkStart w:id="2" w:name="_Toc523828344"/>
       <w:r>
         <w:t>Predictor</w:t>
       </w:r>
@@ -1577,7 +2115,7 @@
       <w:pPr>
         <w:pStyle w:val="berschrift2"/>
       </w:pPr>
-      <w:bookmarkStart w:id="3" w:name="_Toc523591049"/>
+      <w:bookmarkStart w:id="3" w:name="_Toc523828345"/>
       <w:r>
         <w:t>Football tournament</w:t>
       </w:r>
@@ -1619,7 +2157,7 @@
           <w:lang w:val="de-DE"/>
         </w:rPr>
       </w:pPr>
-      <w:bookmarkStart w:id="4" w:name="_Toc523591050"/>
+      <w:bookmarkStart w:id="4" w:name="_Toc523828346"/>
       <w:r>
         <w:rPr>
           <w:lang w:val="de-DE"/>
@@ -1643,30 +2181,14 @@
           <w:lang w:val="de-DE"/>
         </w:rPr>
       </w:pPr>
-      <w:bookmarkStart w:id="5" w:name="_Toc523591051"/>
-      <w:proofErr w:type="spellStart"/>
+      <w:bookmarkStart w:id="5" w:name="_Toc523828347"/>
       <w:r>
         <w:rPr>
           <w:lang w:val="de-DE"/>
         </w:rPr>
-        <w:t>Use</w:t>
-      </w:r>
-      <w:proofErr w:type="spellEnd"/>
-      <w:r>
-        <w:rPr>
-          <w:lang w:val="de-DE"/>
-        </w:rPr>
-        <w:t xml:space="preserve"> Case </w:t>
-      </w:r>
-      <w:proofErr w:type="spellStart"/>
-      <w:r>
-        <w:rPr>
-          <w:lang w:val="de-DE"/>
-        </w:rPr>
-        <w:t>Diagram</w:t>
+        <w:t>Use Case Diagram</w:t>
       </w:r>
       <w:bookmarkEnd w:id="5"/>
-      <w:proofErr w:type="spellEnd"/>
     </w:p>
     <w:p>
       <w:pPr>
@@ -1763,7 +2285,7 @@
       <w:pPr>
         <w:pStyle w:val="berschrift2"/>
       </w:pPr>
-      <w:bookmarkStart w:id="6" w:name="_Toc523591052"/>
+      <w:bookmarkStart w:id="6" w:name="_Toc523828348"/>
       <w:r>
         <w:lastRenderedPageBreak/>
         <w:t>Package Diagram</w:t>
@@ -1786,7 +2308,7 @@
           <w:lang w:eastAsia="en-GB"/>
         </w:rPr>
         <w:drawing>
-          <wp:inline distT="0" distB="0" distL="0" distR="0" wp14:anchorId="4A0DBB0D" wp14:editId="0BCDB7BE">
+          <wp:inline distT="0" distB="0" distL="0" distR="0" wp14:anchorId="0E8203C7" wp14:editId="2CD79BCC">
             <wp:extent cx="4187687" cy="3742447"/>
             <wp:effectExtent l="0" t="0" r="3810" b="0"/>
             <wp:docPr id="5" name="Grafik 5" descr="C:\Users\Admin\AppData\Local\Microsoft\Windows\INetCache\Content.Word\Package_diagram.png"/>
@@ -1885,7 +2407,7 @@
       <w:pPr>
         <w:pStyle w:val="berschrift2"/>
       </w:pPr>
-      <w:bookmarkStart w:id="7" w:name="_Toc523591053"/>
+      <w:bookmarkStart w:id="7" w:name="_Toc523828349"/>
       <w:r>
         <w:lastRenderedPageBreak/>
         <w:t>Activity Diagram – Web Scraper</w:t>
@@ -1968,7 +2490,7 @@
       <w:pPr>
         <w:pStyle w:val="berschrift2"/>
       </w:pPr>
-      <w:bookmarkStart w:id="8" w:name="_Toc523591054"/>
+      <w:bookmarkStart w:id="8" w:name="_Toc523828350"/>
       <w:r>
         <w:lastRenderedPageBreak/>
         <w:t>Activity Diagram – Predictor</w:t>
@@ -2049,10 +2571,12 @@
       <w:pPr>
         <w:pStyle w:val="berschrift2"/>
       </w:pPr>
+      <w:bookmarkStart w:id="9" w:name="_Toc523828351"/>
       <w:r>
         <w:lastRenderedPageBreak/>
         <w:t>Sequence Diagram</w:t>
       </w:r>
+      <w:bookmarkEnd w:id="9"/>
     </w:p>
     <w:p>
       <w:pPr>
@@ -2120,21 +2644,23 @@
       <w:pPr>
         <w:pStyle w:val="berschrift1"/>
       </w:pPr>
-      <w:bookmarkStart w:id="9" w:name="_Toc523591055"/>
+      <w:bookmarkStart w:id="10" w:name="_Toc523828352"/>
       <w:r>
         <w:lastRenderedPageBreak/>
         <w:t>Metrics</w:t>
       </w:r>
-      <w:bookmarkEnd w:id="9"/>
+      <w:bookmarkEnd w:id="10"/>
     </w:p>
     <w:p/>
     <w:p>
       <w:pPr>
         <w:pStyle w:val="berschrift2"/>
       </w:pPr>
+      <w:bookmarkStart w:id="11" w:name="_Toc523828353"/>
       <w:r>
         <w:t>Sonar Cloud</w:t>
       </w:r>
+      <w:bookmarkEnd w:id="11"/>
     </w:p>
     <w:p/>
     <w:p>
@@ -2148,7 +2674,7 @@
           <w:lang w:eastAsia="en-GB"/>
         </w:rPr>
         <w:drawing>
-          <wp:inline distT="0" distB="0" distL="0" distR="0" wp14:anchorId="465CD098" wp14:editId="71BB24B1">
+          <wp:inline distT="0" distB="0" distL="0" distR="0" wp14:anchorId="6680A4EB" wp14:editId="7043B3F8">
             <wp:extent cx="5756910" cy="3705225"/>
             <wp:effectExtent l="0" t="0" r="0" b="9525"/>
             <wp:docPr id="6" name="Grafik 6" descr="C:\Users\Admin\AppData\Local\Microsoft\Windows\INetCache\Content.Word\Sonar_Cloud.png"/>
@@ -2253,12 +2779,14 @@
       <w:pPr>
         <w:pStyle w:val="berschrift2"/>
       </w:pPr>
-      <w:proofErr w:type="spellStart"/>
+      <w:bookmarkStart w:id="12" w:name="_Toc523828354"/>
       <w:r>
         <w:lastRenderedPageBreak/>
         <w:t>Pylint</w:t>
       </w:r>
-      <w:proofErr w:type="spellEnd"/>
+      <w:bookmarkStart w:id="13" w:name="_GoBack"/>
+      <w:bookmarkEnd w:id="12"/>
+      <w:bookmarkEnd w:id="13"/>
     </w:p>
     <w:p/>
     <w:p>
@@ -2304,52 +2832,36 @@
         <w:fldChar w:fldCharType="end"/>
       </w:r>
       <w:r>
-        <w:t xml:space="preserve">: </w:t>
-      </w:r>
-      <w:proofErr w:type="spellStart"/>
-      <w:r>
-        <w:t>Pylint</w:t>
-      </w:r>
-      <w:proofErr w:type="spellEnd"/>
-    </w:p>
-    <w:p/>
-    <w:p>
-      <w:proofErr w:type="spellStart"/>
-      <w:r>
-        <w:t>Pylint</w:t>
-      </w:r>
-      <w:proofErr w:type="spellEnd"/>
-      <w:r>
-        <w:t xml:space="preserve"> was more informative than Sonar. </w:t>
-      </w:r>
-      <w:proofErr w:type="spellStart"/>
-      <w:r>
-        <w:t>Pylint</w:t>
-      </w:r>
-      <w:proofErr w:type="spellEnd"/>
-      <w:r>
-        <w:t xml:space="preserve"> has showed me way more things that need to be corrected such as all the whitespaces after a comma, name styles and unused imports.</w:t>
+        <w:t>: Pylint</w:t>
+      </w:r>
+    </w:p>
+    <w:p/>
+    <w:p>
+      <w:r>
+        <w:t>Pylint was more informative than Sonar. Pylint has showed me way more things that need to be corrected such as all the whitespaces after a comma, name styles and unused imports.</w:t>
       </w:r>
     </w:p>
     <w:p>
       <w:pPr>
         <w:pStyle w:val="berschrift1"/>
       </w:pPr>
-      <w:bookmarkStart w:id="10" w:name="_Toc523591056"/>
+      <w:bookmarkStart w:id="14" w:name="_Toc523828355"/>
       <w:r>
         <w:lastRenderedPageBreak/>
         <w:t>Clean Code Development</w:t>
       </w:r>
-      <w:bookmarkEnd w:id="10"/>
+      <w:bookmarkEnd w:id="14"/>
     </w:p>
     <w:p/>
     <w:p>
       <w:pPr>
         <w:pStyle w:val="berschrift2"/>
       </w:pPr>
+      <w:bookmarkStart w:id="15" w:name="_Toc523828356"/>
       <w:r>
         <w:t>Version Control</w:t>
       </w:r>
+      <w:bookmarkEnd w:id="15"/>
     </w:p>
     <w:p/>
     <w:p>
@@ -2369,7 +2881,7 @@
           <w:lang w:eastAsia="en-GB"/>
         </w:rPr>
         <w:drawing>
-          <wp:inline distT="0" distB="0" distL="0" distR="0" wp14:anchorId="5701C240" wp14:editId="79860709">
+          <wp:inline distT="0" distB="0" distL="0" distR="0" wp14:anchorId="705C20CF" wp14:editId="19639ECF">
             <wp:extent cx="3832511" cy="3303175"/>
             <wp:effectExtent l="0" t="0" r="0" b="0"/>
             <wp:docPr id="7" name="Grafik 7"/>
@@ -2456,7 +2968,7 @@
           <w:lang w:eastAsia="en-GB"/>
         </w:rPr>
         <w:drawing>
-          <wp:inline distT="0" distB="0" distL="0" distR="0" wp14:anchorId="233E9370" wp14:editId="32AAE796">
+          <wp:inline distT="0" distB="0" distL="0" distR="0" wp14:anchorId="1DD03D8C" wp14:editId="58D5EF3C">
             <wp:extent cx="3667855" cy="2623535"/>
             <wp:effectExtent l="0" t="0" r="8890" b="5715"/>
             <wp:docPr id="8" name="Grafik 8"/>
@@ -2541,10 +3053,12 @@
       <w:pPr>
         <w:pStyle w:val="berschrift2"/>
       </w:pPr>
+      <w:bookmarkStart w:id="16" w:name="_Toc523828357"/>
       <w:r>
         <w:lastRenderedPageBreak/>
         <w:t>Source Code Conventions</w:t>
       </w:r>
+      <w:bookmarkEnd w:id="16"/>
     </w:p>
     <w:p/>
     <w:p>
@@ -2582,9 +3096,1158 @@
     </w:p>
     <w:p/>
     <w:p>
-      <w:bookmarkStart w:id="11" w:name="_GoBack"/>
-      <w:bookmarkEnd w:id="11"/>
-    </w:p>
+      <w:pPr>
+        <w:pStyle w:val="berschrift2"/>
+      </w:pPr>
+      <w:bookmarkStart w:id="17" w:name="_Toc523828358"/>
+      <w:r>
+        <w:t>Precise Naming</w:t>
+      </w:r>
+      <w:bookmarkEnd w:id="17"/>
+    </w:p>
+    <w:p/>
+    <w:p>
+      <w:r>
+        <w:t xml:space="preserve">In this project, functions and variables were considered to be named as precise but still simple as possible. This functions iterates through all domains or URLs called. There is one mistake highlighted in red. The iterator i should have named clearer. Since cup only contains URLs, the iterator could be named </w:t>
+      </w:r>
+      <w:r>
+        <w:t>‘</w:t>
+      </w:r>
+      <w:proofErr w:type="spellStart"/>
+      <w:r>
+        <w:t>url</w:t>
+      </w:r>
+      <w:proofErr w:type="spellEnd"/>
+      <w:r>
+        <w:t>’.</w:t>
+      </w:r>
+    </w:p>
+    <w:p/>
+    <w:p>
+      <w:pPr>
+        <w:spacing w:after="0" w:line="240" w:lineRule="auto"/>
+      </w:pPr>
+      <w:r>
+        <w:t xml:space="preserve">def </w:t>
+      </w:r>
+      <w:r>
+        <w:rPr>
+          <w:highlight w:val="green"/>
+        </w:rPr>
+        <w:t>crawl_cups</w:t>
+      </w:r>
+      <w:r>
+        <w:t>(df):</w:t>
+      </w:r>
+    </w:p>
+    <w:p>
+      <w:pPr>
+        <w:spacing w:after="0" w:line="240" w:lineRule="auto"/>
+      </w:pPr>
+      <w:r>
+        <w:t xml:space="preserve">    print() #prints empty line</w:t>
+      </w:r>
+    </w:p>
+    <w:p>
+      <w:pPr>
+        <w:spacing w:after="0" w:line="240" w:lineRule="auto"/>
+      </w:pPr>
+      <w:r>
+        <w:t xml:space="preserve">    </w:t>
+      </w:r>
+    </w:p>
+    <w:p>
+      <w:pPr>
+        <w:spacing w:after="0" w:line="240" w:lineRule="auto"/>
+      </w:pPr>
+      <w:r>
+        <w:t xml:space="preserve">    </w:t>
+      </w:r>
+      <w:r>
+        <w:rPr>
+          <w:highlight w:val="green"/>
+        </w:rPr>
+        <w:t>domain</w:t>
+      </w:r>
+      <w:r>
+        <w:t xml:space="preserve"> = r'http://www.weltfussball.de/alle_spiele/' #domain of matches</w:t>
+      </w:r>
+    </w:p>
+    <w:p>
+      <w:pPr>
+        <w:spacing w:after="0" w:line="240" w:lineRule="auto"/>
+      </w:pPr>
+      <w:r>
+        <w:t xml:space="preserve">    </w:t>
+      </w:r>
+      <w:r>
+        <w:rPr>
+          <w:highlight w:val="green"/>
+        </w:rPr>
+        <w:t>cup</w:t>
+      </w:r>
+      <w:r>
+        <w:t xml:space="preserve"> = [] #list to store cups</w:t>
+      </w:r>
+    </w:p>
+    <w:p>
+      <w:pPr>
+        <w:spacing w:after="0" w:line="240" w:lineRule="auto"/>
+      </w:pPr>
+      <w:r>
+        <w:t xml:space="preserve">    </w:t>
+      </w:r>
+    </w:p>
+    <w:p>
+      <w:pPr>
+        <w:spacing w:after="0" w:line="240" w:lineRule="auto"/>
+      </w:pPr>
+      <w:r>
+        <w:t xml:space="preserve">    #sub-URLs European / World Cup</w:t>
+      </w:r>
+    </w:p>
+    <w:p>
+      <w:pPr>
+        <w:spacing w:after="0" w:line="240" w:lineRule="auto"/>
+      </w:pPr>
+      <w:r>
+        <w:t xml:space="preserve">    cup.append(domain + r'em-2016-in-frankreich/')</w:t>
+      </w:r>
+    </w:p>
+    <w:p>
+      <w:pPr>
+        <w:spacing w:after="0" w:line="240" w:lineRule="auto"/>
+      </w:pPr>
+      <w:r>
+        <w:t xml:space="preserve">    </w:t>
+      </w:r>
+    </w:p>
+    <w:p>
+      <w:pPr>
+        <w:spacing w:after="0" w:line="240" w:lineRule="auto"/>
+      </w:pPr>
+      <w:r>
+        <w:t xml:space="preserve">    #go through all European / World Cups</w:t>
+      </w:r>
+    </w:p>
+    <w:p>
+      <w:pPr>
+        <w:spacing w:after="0" w:line="240" w:lineRule="auto"/>
+      </w:pPr>
+      <w:r>
+        <w:t xml:space="preserve">    for </w:t>
+      </w:r>
+      <w:r>
+        <w:rPr>
+          <w:highlight w:val="red"/>
+        </w:rPr>
+        <w:t>i</w:t>
+      </w:r>
+      <w:r>
+        <w:t xml:space="preserve"> in range(0,len(cup)):</w:t>
+      </w:r>
+    </w:p>
+    <w:p>
+      <w:pPr>
+        <w:spacing w:after="0" w:line="240" w:lineRule="auto"/>
+      </w:pPr>
+      <w:r>
+        <w:t xml:space="preserve">        </w:t>
+      </w:r>
+    </w:p>
+    <w:p>
+      <w:pPr>
+        <w:spacing w:after="0" w:line="240" w:lineRule="auto"/>
+      </w:pPr>
+      <w:r>
+        <w:t xml:space="preserve">        </w:t>
+      </w:r>
+      <w:r>
+        <w:rPr>
+          <w:highlight w:val="green"/>
+        </w:rPr>
+        <w:t>year</w:t>
+      </w:r>
+      <w:r>
+        <w:t xml:space="preserve"> = int(re.search('\d+',cup[i]).group())</w:t>
+      </w:r>
+    </w:p>
+    <w:p>
+      <w:pPr>
+        <w:spacing w:after="0" w:line="240" w:lineRule="auto"/>
+      </w:pPr>
+      <w:r>
+        <w:t xml:space="preserve">        </w:t>
+      </w:r>
+      <w:r>
+        <w:rPr>
+          <w:highlight w:val="green"/>
+        </w:rPr>
+        <w:t>kind</w:t>
+      </w:r>
+      <w:r>
+        <w:t xml:space="preserve"> = cup[i][39:41]</w:t>
+      </w:r>
+    </w:p>
+    <w:p>
+      <w:pPr>
+        <w:spacing w:after="0" w:line="240" w:lineRule="auto"/>
+      </w:pPr>
+      <w:r>
+        <w:t xml:space="preserve">        </w:t>
+      </w:r>
+    </w:p>
+    <w:p>
+      <w:pPr>
+        <w:spacing w:after="0" w:line="240" w:lineRule="auto"/>
+      </w:pPr>
+      <w:r>
+        <w:t xml:space="preserve">        #crawl website</w:t>
+      </w:r>
+    </w:p>
+    <w:p>
+      <w:pPr>
+        <w:spacing w:after="0" w:line="240" w:lineRule="auto"/>
+      </w:pPr>
+      <w:r>
+        <w:t xml:space="preserve">        </w:t>
+      </w:r>
+      <w:r>
+        <w:rPr>
+          <w:highlight w:val="green"/>
+        </w:rPr>
+        <w:t>client</w:t>
+      </w:r>
+      <w:r>
+        <w:t xml:space="preserve"> = urllib.request.urlopen(cup[i])</w:t>
+      </w:r>
+    </w:p>
+    <w:p>
+      <w:pPr>
+        <w:spacing w:after="0" w:line="240" w:lineRule="auto"/>
+      </w:pPr>
+      <w:r>
+        <w:t xml:space="preserve">        </w:t>
+      </w:r>
+      <w:r>
+        <w:rPr>
+          <w:highlight w:val="green"/>
+        </w:rPr>
+        <w:t>page</w:t>
+      </w:r>
+      <w:r>
+        <w:t xml:space="preserve"> = client.read()</w:t>
+      </w:r>
+    </w:p>
+    <w:p>
+      <w:pPr>
+        <w:spacing w:after="0" w:line="240" w:lineRule="auto"/>
+      </w:pPr>
+      <w:r>
+        <w:t xml:space="preserve">        </w:t>
+      </w:r>
+      <w:r>
+        <w:rPr>
+          <w:highlight w:val="green"/>
+        </w:rPr>
+        <w:t>soup</w:t>
+      </w:r>
+      <w:r>
+        <w:t xml:space="preserve"> = BeautifulSoup(page,"lxml")</w:t>
+      </w:r>
+    </w:p>
+    <w:p>
+      <w:pPr>
+        <w:spacing w:after="0" w:line="240" w:lineRule="auto"/>
+      </w:pPr>
+      <w:r>
+        <w:t xml:space="preserve">                </w:t>
+      </w:r>
+    </w:p>
+    <w:p>
+      <w:pPr>
+        <w:spacing w:after="0"/>
+      </w:pPr>
+    </w:p>
+    <w:p/>
+    <w:p>
+      <w:pPr>
+        <w:pStyle w:val="berschrift2"/>
+      </w:pPr>
+      <w:bookmarkStart w:id="18" w:name="_Toc523828359"/>
+      <w:r>
+        <w:lastRenderedPageBreak/>
+        <w:t>Removing unnecessary comments</w:t>
+      </w:r>
+      <w:bookmarkEnd w:id="18"/>
+    </w:p>
+    <w:p/>
+    <w:p>
+      <w:r>
+        <w:t xml:space="preserve">Since I’ve been working as a software developer in a company for more than a year, I tend to write more comments than might be needed. More comments lead to less questions from colleagues later on, but clear given names for variables and a well-documented paper make comments superfluous. </w:t>
+      </w:r>
+      <w:r>
+        <w:t>Nevertheless,</w:t>
+      </w:r>
+      <w:r>
+        <w:t xml:space="preserve"> comments before loops and for </w:t>
+      </w:r>
+      <w:r>
+        <w:t xml:space="preserve">bunches of code lines are reasonable. </w:t>
+      </w:r>
+    </w:p>
+    <w:p/>
+    <w:p>
+      <w:pPr>
+        <w:spacing w:after="0"/>
+      </w:pPr>
+      <w:r>
+        <w:t>def crawl_cups(df):</w:t>
+      </w:r>
+    </w:p>
+    <w:p>
+      <w:pPr>
+        <w:spacing w:after="0"/>
+      </w:pPr>
+      <w:r>
+        <w:t xml:space="preserve">    print() #prints empty line</w:t>
+      </w:r>
+    </w:p>
+    <w:p>
+      <w:pPr>
+        <w:spacing w:after="0"/>
+      </w:pPr>
+      <w:r>
+        <w:t xml:space="preserve">    </w:t>
+      </w:r>
+    </w:p>
+    <w:p>
+      <w:pPr>
+        <w:spacing w:after="0"/>
+      </w:pPr>
+      <w:r>
+        <w:t xml:space="preserve">    domain = r'http://www.weltfussball.de/alle_spiele/' </w:t>
+      </w:r>
+      <w:r>
+        <w:rPr>
+          <w:highlight w:val="red"/>
+        </w:rPr>
+        <w:t>#domain of matches</w:t>
+      </w:r>
+    </w:p>
+    <w:p>
+      <w:pPr>
+        <w:spacing w:after="0"/>
+      </w:pPr>
+      <w:r>
+        <w:t xml:space="preserve">    cup = [] </w:t>
+      </w:r>
+      <w:r>
+        <w:rPr>
+          <w:highlight w:val="red"/>
+        </w:rPr>
+        <w:t>#list to store cups</w:t>
+      </w:r>
+    </w:p>
+    <w:p>
+      <w:pPr>
+        <w:spacing w:after="0"/>
+      </w:pPr>
+      <w:r>
+        <w:t xml:space="preserve">    </w:t>
+      </w:r>
+    </w:p>
+    <w:p>
+      <w:pPr>
+        <w:spacing w:after="0"/>
+      </w:pPr>
+      <w:r>
+        <w:t xml:space="preserve">    #sub-URLs European / World Cup</w:t>
+      </w:r>
+    </w:p>
+    <w:p>
+      <w:pPr>
+        <w:spacing w:after="0"/>
+      </w:pPr>
+      <w:r>
+        <w:t xml:space="preserve">    cup.append(doma</w:t>
+      </w:r>
+      <w:r>
+        <w:t>in + r'em-2016-in-frankreich/')</w:t>
+      </w:r>
+    </w:p>
+    <w:p>
+      <w:pPr>
+        <w:spacing w:after="0"/>
+      </w:pPr>
+      <w:r>
+        <w:t xml:space="preserve">    </w:t>
+      </w:r>
+    </w:p>
+    <w:p>
+      <w:pPr>
+        <w:spacing w:after="0"/>
+      </w:pPr>
+      <w:r>
+        <w:t xml:space="preserve">    </w:t>
+      </w:r>
+      <w:r>
+        <w:rPr>
+          <w:highlight w:val="green"/>
+        </w:rPr>
+        <w:t>#go through all European / World Cups</w:t>
+      </w:r>
+    </w:p>
+    <w:p>
+      <w:pPr>
+        <w:spacing w:after="0"/>
+      </w:pPr>
+      <w:r>
+        <w:t xml:space="preserve">    for i in range(0,len(cup)):</w:t>
+      </w:r>
+    </w:p>
+    <w:p>
+      <w:pPr>
+        <w:spacing w:after="0"/>
+      </w:pPr>
+      <w:r>
+        <w:t xml:space="preserve">        </w:t>
+      </w:r>
+    </w:p>
+    <w:p>
+      <w:pPr>
+        <w:spacing w:after="0"/>
+      </w:pPr>
+      <w:r>
+        <w:t xml:space="preserve">        year = int(re.search('\d+',cup[i]).group())</w:t>
+      </w:r>
+    </w:p>
+    <w:p>
+      <w:pPr>
+        <w:spacing w:after="0"/>
+      </w:pPr>
+      <w:r>
+        <w:t xml:space="preserve">        kind = cup[i][39:41]</w:t>
+      </w:r>
+    </w:p>
+    <w:p>
+      <w:pPr>
+        <w:spacing w:after="0"/>
+      </w:pPr>
+      <w:r>
+        <w:t xml:space="preserve">        </w:t>
+      </w:r>
+    </w:p>
+    <w:p>
+      <w:pPr>
+        <w:spacing w:after="0"/>
+      </w:pPr>
+      <w:r>
+        <w:t xml:space="preserve">        </w:t>
+      </w:r>
+      <w:r>
+        <w:rPr>
+          <w:highlight w:val="green"/>
+        </w:rPr>
+        <w:t>#crawl website</w:t>
+      </w:r>
+    </w:p>
+    <w:p>
+      <w:pPr>
+        <w:spacing w:after="0"/>
+      </w:pPr>
+      <w:r>
+        <w:t xml:space="preserve">        client = urllib.request.urlopen(cup[i])</w:t>
+      </w:r>
+    </w:p>
+    <w:p>
+      <w:pPr>
+        <w:spacing w:after="0"/>
+      </w:pPr>
+      <w:r>
+        <w:t xml:space="preserve">        page = client.read()</w:t>
+      </w:r>
+    </w:p>
+    <w:p>
+      <w:pPr>
+        <w:spacing w:after="0"/>
+      </w:pPr>
+      <w:r>
+        <w:t xml:space="preserve">        soup = BeautifulSoup(page,"lxml")</w:t>
+      </w:r>
+    </w:p>
+    <w:p>
+      <w:r>
+        <w:t xml:space="preserve">        </w:t>
+      </w:r>
+    </w:p>
+    <w:p/>
+    <w:p/>
+    <w:p/>
+    <w:p/>
+    <w:p/>
+    <w:p/>
+    <w:p/>
+    <w:p/>
+    <w:p/>
+    <w:p/>
+    <w:p/>
+    <w:p/>
+    <w:p/>
+    <w:p>
+      <w:r>
+        <w:lastRenderedPageBreak/>
+        <w:t xml:space="preserve">  </w:t>
+      </w:r>
+    </w:p>
+    <w:p>
+      <w:pPr>
+        <w:pStyle w:val="berschrift2"/>
+      </w:pPr>
+      <w:bookmarkStart w:id="19" w:name="_Toc523828360"/>
+      <w:r>
+        <w:t>Vertical Separation</w:t>
+      </w:r>
+      <w:bookmarkEnd w:id="19"/>
+    </w:p>
+    <w:p/>
+    <w:p>
+      <w:r>
+        <w:t xml:space="preserve">Variables should be used immediately after they are created. </w:t>
+      </w:r>
+      <w:r>
+        <w:t xml:space="preserve">In this function the variables year and kind are good examples where this is not happened. </w:t>
+      </w:r>
+      <w:r>
+        <w:t xml:space="preserve">They could have created inside the if in the inner for loop where they will be used. </w:t>
+      </w:r>
+      <w:r>
+        <w:t xml:space="preserve"> </w:t>
+      </w:r>
+    </w:p>
+    <w:p/>
+    <w:p>
+      <w:pPr>
+        <w:spacing w:after="0"/>
+      </w:pPr>
+      <w:r>
+        <w:t>#go through all European / World Cups</w:t>
+      </w:r>
+    </w:p>
+    <w:p>
+      <w:pPr>
+        <w:spacing w:after="0"/>
+      </w:pPr>
+      <w:r>
+        <w:t xml:space="preserve">    for i in range(</w:t>
+      </w:r>
+      <w:proofErr w:type="gramStart"/>
+      <w:r>
+        <w:t>0,len</w:t>
+      </w:r>
+      <w:proofErr w:type="gramEnd"/>
+      <w:r>
+        <w:t>(cup)):</w:t>
+      </w:r>
+    </w:p>
+    <w:p>
+      <w:pPr>
+        <w:spacing w:after="0"/>
+      </w:pPr>
+      <w:r>
+        <w:t xml:space="preserve">        </w:t>
+      </w:r>
+    </w:p>
+    <w:p>
+      <w:pPr>
+        <w:spacing w:after="0"/>
+      </w:pPr>
+      <w:r>
+        <w:t xml:space="preserve">        </w:t>
+      </w:r>
+      <w:r>
+        <w:rPr>
+          <w:highlight w:val="red"/>
+        </w:rPr>
+        <w:t>year</w:t>
+      </w:r>
+      <w:r>
+        <w:t xml:space="preserve"> = int(</w:t>
+      </w:r>
+      <w:proofErr w:type="gramStart"/>
+      <w:r>
+        <w:t>re.search</w:t>
+      </w:r>
+      <w:proofErr w:type="gramEnd"/>
+      <w:r>
+        <w:t>('\d+',cup[i]).group())</w:t>
+      </w:r>
+    </w:p>
+    <w:p>
+      <w:pPr>
+        <w:spacing w:after="0"/>
+      </w:pPr>
+      <w:r>
+        <w:t xml:space="preserve">        </w:t>
+      </w:r>
+      <w:r>
+        <w:rPr>
+          <w:highlight w:val="red"/>
+        </w:rPr>
+        <w:t>kind</w:t>
+      </w:r>
+      <w:r>
+        <w:t xml:space="preserve"> = cup[i</w:t>
+      </w:r>
+      <w:proofErr w:type="gramStart"/>
+      <w:r>
+        <w:t>][</w:t>
+      </w:r>
+      <w:proofErr w:type="gramEnd"/>
+      <w:r>
+        <w:t>39:41]</w:t>
+      </w:r>
+    </w:p>
+    <w:p>
+      <w:pPr>
+        <w:spacing w:after="0"/>
+      </w:pPr>
+      <w:r>
+        <w:t xml:space="preserve">        </w:t>
+      </w:r>
+    </w:p>
+    <w:p>
+      <w:pPr>
+        <w:spacing w:after="0"/>
+      </w:pPr>
+      <w:r>
+        <w:t xml:space="preserve">        #crawl website</w:t>
+      </w:r>
+    </w:p>
+    <w:p>
+      <w:pPr>
+        <w:spacing w:after="0"/>
+      </w:pPr>
+      <w:r>
+        <w:t xml:space="preserve">        client = </w:t>
+      </w:r>
+      <w:proofErr w:type="spellStart"/>
+      <w:proofErr w:type="gramStart"/>
+      <w:r>
+        <w:t>urllib.request</w:t>
+      </w:r>
+      <w:proofErr w:type="gramEnd"/>
+      <w:r>
+        <w:t>.urlopen</w:t>
+      </w:r>
+      <w:proofErr w:type="spellEnd"/>
+      <w:r>
+        <w:t>(cup[i])</w:t>
+      </w:r>
+    </w:p>
+    <w:p>
+      <w:pPr>
+        <w:spacing w:after="0"/>
+      </w:pPr>
+      <w:r>
+        <w:t xml:space="preserve">        page = </w:t>
+      </w:r>
+      <w:proofErr w:type="spellStart"/>
+      <w:proofErr w:type="gramStart"/>
+      <w:r>
+        <w:t>client.read</w:t>
+      </w:r>
+      <w:proofErr w:type="spellEnd"/>
+      <w:proofErr w:type="gramEnd"/>
+      <w:r>
+        <w:t>()</w:t>
+      </w:r>
+    </w:p>
+    <w:p>
+      <w:pPr>
+        <w:spacing w:after="0"/>
+      </w:pPr>
+      <w:r>
+        <w:t xml:space="preserve">        soup = </w:t>
+      </w:r>
+      <w:proofErr w:type="spellStart"/>
+      <w:r>
+        <w:t>BeautifulSoup</w:t>
+      </w:r>
+      <w:proofErr w:type="spellEnd"/>
+      <w:r>
+        <w:t>(page,"</w:t>
+      </w:r>
+      <w:proofErr w:type="spellStart"/>
+      <w:r>
+        <w:t>lxml</w:t>
+      </w:r>
+      <w:proofErr w:type="spellEnd"/>
+      <w:r>
+        <w:t>")</w:t>
+      </w:r>
+    </w:p>
+    <w:p>
+      <w:pPr>
+        <w:spacing w:after="0"/>
+      </w:pPr>
+      <w:r>
+        <w:t xml:space="preserve">                </w:t>
+      </w:r>
+    </w:p>
+    <w:p>
+      <w:pPr>
+        <w:spacing w:after="0"/>
+      </w:pPr>
+      <w:r>
+        <w:t xml:space="preserve">        #go through all matches in a cup</w:t>
+      </w:r>
+    </w:p>
+    <w:p>
+      <w:pPr>
+        <w:spacing w:after="0"/>
+      </w:pPr>
+      <w:r>
+        <w:t xml:space="preserve">        for </w:t>
+      </w:r>
+      <w:proofErr w:type="spellStart"/>
+      <w:r>
+        <w:t>tr</w:t>
+      </w:r>
+      <w:proofErr w:type="spellEnd"/>
+      <w:r>
+        <w:t xml:space="preserve"> in </w:t>
+      </w:r>
+      <w:proofErr w:type="spellStart"/>
+      <w:proofErr w:type="gramStart"/>
+      <w:r>
+        <w:t>soup.findAll</w:t>
+      </w:r>
+      <w:proofErr w:type="spellEnd"/>
+      <w:proofErr w:type="gramEnd"/>
+      <w:r>
+        <w:t xml:space="preserve">('table',{"class": </w:t>
+      </w:r>
+      <w:proofErr w:type="spellStart"/>
+      <w:r>
+        <w:t>r"standard_tabelle</w:t>
+      </w:r>
+      <w:proofErr w:type="spellEnd"/>
+      <w:r>
+        <w:t>"})[0].</w:t>
+      </w:r>
+      <w:proofErr w:type="spellStart"/>
+      <w:r>
+        <w:t>findAll</w:t>
+      </w:r>
+      <w:proofErr w:type="spellEnd"/>
+      <w:r>
+        <w:t>('</w:t>
+      </w:r>
+      <w:proofErr w:type="spellStart"/>
+      <w:r>
+        <w:t>tr</w:t>
+      </w:r>
+      <w:proofErr w:type="spellEnd"/>
+      <w:r>
+        <w:t xml:space="preserve">'):  </w:t>
+      </w:r>
+    </w:p>
+    <w:p>
+      <w:pPr>
+        <w:spacing w:after="0"/>
+      </w:pPr>
+      <w:r>
+        <w:t xml:space="preserve">            td = </w:t>
+      </w:r>
+      <w:proofErr w:type="spellStart"/>
+      <w:proofErr w:type="gramStart"/>
+      <w:r>
+        <w:t>tr.findAll</w:t>
+      </w:r>
+      <w:proofErr w:type="spellEnd"/>
+      <w:proofErr w:type="gramEnd"/>
+      <w:r>
+        <w:t>('td')</w:t>
+      </w:r>
+    </w:p>
+    <w:p>
+      <w:pPr>
+        <w:spacing w:after="0"/>
+      </w:pPr>
+      <w:r>
+        <w:t xml:space="preserve">            if </w:t>
+      </w:r>
+      <w:proofErr w:type="spellStart"/>
+      <w:r>
+        <w:t>len</w:t>
+      </w:r>
+      <w:proofErr w:type="spellEnd"/>
+      <w:r>
+        <w:t>(td) == 8:</w:t>
+      </w:r>
+    </w:p>
+    <w:p>
+      <w:pPr>
+        <w:spacing w:after="0"/>
+        <w:rPr>
+          <w:color w:val="92D050"/>
+        </w:rPr>
+      </w:pPr>
+      <w:r>
+        <w:tab/>
+        <w:t xml:space="preserve"> </w:t>
+      </w:r>
+      <w:r>
+        <w:rPr>
+          <w:color w:val="92D050"/>
+        </w:rPr>
+        <w:t>year = int(</w:t>
+      </w:r>
+      <w:proofErr w:type="gramStart"/>
+      <w:r>
+        <w:rPr>
+          <w:color w:val="92D050"/>
+        </w:rPr>
+        <w:t>re.search</w:t>
+      </w:r>
+      <w:proofErr w:type="gramEnd"/>
+      <w:r>
+        <w:rPr>
+          <w:color w:val="92D050"/>
+        </w:rPr>
+        <w:t>('\d+',cup[i]).group())</w:t>
+      </w:r>
+    </w:p>
+    <w:p>
+      <w:pPr>
+        <w:spacing w:after="0"/>
+        <w:rPr>
+          <w:color w:val="92D050"/>
+        </w:rPr>
+      </w:pPr>
+      <w:r>
+        <w:rPr>
+          <w:color w:val="92D050"/>
+        </w:rPr>
+        <w:t xml:space="preserve">        </w:t>
+      </w:r>
+      <w:r>
+        <w:rPr>
+          <w:color w:val="92D050"/>
+        </w:rPr>
+        <w:tab/>
+        <w:t xml:space="preserve"> </w:t>
+      </w:r>
+      <w:r>
+        <w:rPr>
+          <w:color w:val="92D050"/>
+        </w:rPr>
+        <w:t>kind</w:t>
+      </w:r>
+      <w:r>
+        <w:rPr>
+          <w:color w:val="92D050"/>
+        </w:rPr>
+        <w:t xml:space="preserve"> = cup[i</w:t>
+      </w:r>
+      <w:proofErr w:type="gramStart"/>
+      <w:r>
+        <w:rPr>
+          <w:color w:val="92D050"/>
+        </w:rPr>
+        <w:t>][</w:t>
+      </w:r>
+      <w:proofErr w:type="gramEnd"/>
+      <w:r>
+        <w:rPr>
+          <w:color w:val="92D050"/>
+        </w:rPr>
+        <w:t>39:41]</w:t>
+      </w:r>
+    </w:p>
+    <w:p>
+      <w:pPr>
+        <w:spacing w:after="0"/>
+      </w:pPr>
+      <w:r>
+        <w:t xml:space="preserve">                score = </w:t>
+      </w:r>
+      <w:proofErr w:type="spellStart"/>
+      <w:proofErr w:type="gramStart"/>
+      <w:r>
+        <w:t>re.findall</w:t>
+      </w:r>
+      <w:proofErr w:type="spellEnd"/>
+      <w:proofErr w:type="gramEnd"/>
+      <w:r>
+        <w:t>('\</w:t>
+      </w:r>
+      <w:proofErr w:type="spellStart"/>
+      <w:r>
+        <w:t>d+',td</w:t>
+      </w:r>
+      <w:proofErr w:type="spellEnd"/>
+      <w:r>
+        <w:t>[5].</w:t>
+      </w:r>
+      <w:proofErr w:type="spellStart"/>
+      <w:r>
+        <w:t>getText</w:t>
+      </w:r>
+      <w:proofErr w:type="spellEnd"/>
+      <w:r>
+        <w:t>())</w:t>
+      </w:r>
+    </w:p>
+    <w:p>
+      <w:pPr>
+        <w:spacing w:after="0"/>
+      </w:pPr>
+      <w:r>
+        <w:t xml:space="preserve">                </w:t>
+      </w:r>
+      <w:proofErr w:type="spellStart"/>
+      <w:r>
+        <w:t>df.loc</w:t>
+      </w:r>
+      <w:proofErr w:type="spellEnd"/>
+      <w:r>
+        <w:t>[</w:t>
+      </w:r>
+      <w:proofErr w:type="spellStart"/>
+      <w:r>
+        <w:t>len</w:t>
+      </w:r>
+      <w:proofErr w:type="spellEnd"/>
+      <w:r>
+        <w:t>(df)] = [td[2</w:t>
+      </w:r>
+      <w:proofErr w:type="gramStart"/>
+      <w:r>
+        <w:t>].</w:t>
+      </w:r>
+      <w:proofErr w:type="spellStart"/>
+      <w:r>
+        <w:t>getText</w:t>
+      </w:r>
+      <w:proofErr w:type="spellEnd"/>
+      <w:proofErr w:type="gramEnd"/>
+      <w:r>
+        <w:t>(),td[4].</w:t>
+      </w:r>
+      <w:proofErr w:type="spellStart"/>
+      <w:r>
+        <w:t>getText</w:t>
+      </w:r>
+      <w:proofErr w:type="spellEnd"/>
+      <w:r>
+        <w:t>(),score[0],score[1],</w:t>
+      </w:r>
+      <w:proofErr w:type="spellStart"/>
+      <w:r>
+        <w:rPr>
+          <w:highlight w:val="red"/>
+        </w:rPr>
+        <w:t>year</w:t>
+      </w:r>
+      <w:r>
+        <w:t>,</w:t>
+      </w:r>
+      <w:r>
+        <w:rPr>
+          <w:highlight w:val="red"/>
+        </w:rPr>
+        <w:t>kind</w:t>
+      </w:r>
+      <w:proofErr w:type="spellEnd"/>
+      <w:r>
+        <w:t>]</w:t>
+      </w:r>
+    </w:p>
+    <w:p>
+      <w:pPr>
+        <w:spacing w:after="0"/>
+      </w:pPr>
+      <w:r>
+        <w:t xml:space="preserve">        </w:t>
+      </w:r>
+    </w:p>
+    <w:p>
+      <w:pPr>
+        <w:spacing w:after="0"/>
+      </w:pPr>
+      <w:r>
+        <w:t xml:space="preserve">        #translate into </w:t>
+      </w:r>
+      <w:proofErr w:type="spellStart"/>
+      <w:r>
+        <w:t>english</w:t>
+      </w:r>
+      <w:proofErr w:type="spellEnd"/>
+      <w:r>
+        <w:t xml:space="preserve"> for printing</w:t>
+      </w:r>
+    </w:p>
+    <w:p>
+      <w:pPr>
+        <w:spacing w:after="0"/>
+      </w:pPr>
+      <w:r>
+        <w:t xml:space="preserve">        if </w:t>
+      </w:r>
+      <w:r>
+        <w:rPr>
+          <w:highlight w:val="red"/>
+        </w:rPr>
+        <w:t>kind</w:t>
+      </w:r>
+      <w:r>
+        <w:t xml:space="preserve"> == '</w:t>
+      </w:r>
+      <w:proofErr w:type="spellStart"/>
+      <w:r>
+        <w:t>em</w:t>
+      </w:r>
+      <w:proofErr w:type="spellEnd"/>
+      <w:r>
+        <w:t>':</w:t>
+      </w:r>
+    </w:p>
+    <w:p>
+      <w:pPr>
+        <w:spacing w:after="0"/>
+      </w:pPr>
+      <w:r>
+        <w:t xml:space="preserve">            </w:t>
+      </w:r>
+      <w:r>
+        <w:rPr>
+          <w:highlight w:val="red"/>
+        </w:rPr>
+        <w:t>kind</w:t>
+      </w:r>
+      <w:r>
+        <w:t xml:space="preserve"> = </w:t>
+      </w:r>
+      <w:proofErr w:type="spellStart"/>
+      <w:proofErr w:type="gramStart"/>
+      <w:r>
+        <w:t>kind.replace</w:t>
+      </w:r>
+      <w:proofErr w:type="spellEnd"/>
+      <w:proofErr w:type="gramEnd"/>
+      <w:r>
+        <w:t>('</w:t>
+      </w:r>
+      <w:proofErr w:type="spellStart"/>
+      <w:r>
+        <w:t>em</w:t>
+      </w:r>
+      <w:proofErr w:type="spellEnd"/>
+      <w:r>
+        <w:t>','EC')</w:t>
+      </w:r>
+    </w:p>
+    <w:p>
+      <w:pPr>
+        <w:spacing w:after="0"/>
+      </w:pPr>
+      <w:r>
+        <w:t xml:space="preserve">        else:</w:t>
+      </w:r>
+    </w:p>
+    <w:p>
+      <w:pPr>
+        <w:spacing w:after="0"/>
+      </w:pPr>
+      <w:r>
+        <w:t xml:space="preserve">            </w:t>
+      </w:r>
+      <w:r>
+        <w:rPr>
+          <w:highlight w:val="red"/>
+        </w:rPr>
+        <w:t>kind</w:t>
+      </w:r>
+      <w:r>
+        <w:t xml:space="preserve"> = </w:t>
+      </w:r>
+      <w:proofErr w:type="spellStart"/>
+      <w:proofErr w:type="gramStart"/>
+      <w:r>
+        <w:t>kind.replace</w:t>
+      </w:r>
+      <w:proofErr w:type="spellEnd"/>
+      <w:proofErr w:type="gramEnd"/>
+      <w:r>
+        <w:t>('</w:t>
+      </w:r>
+      <w:proofErr w:type="spellStart"/>
+      <w:r>
+        <w:t>wm</w:t>
+      </w:r>
+      <w:proofErr w:type="spellEnd"/>
+      <w:r>
+        <w:t>','WC')</w:t>
+      </w:r>
+    </w:p>
+    <w:p>
+      <w:pPr>
+        <w:spacing w:after="0"/>
+      </w:pPr>
+      <w:r>
+        <w:t xml:space="preserve">            </w:t>
+      </w:r>
+    </w:p>
+    <w:p>
+      <w:pPr>
+        <w:spacing w:after="0"/>
+      </w:pPr>
+      <w:r>
+        <w:t xml:space="preserve">        </w:t>
+      </w:r>
+      <w:proofErr w:type="gramStart"/>
+      <w:r>
+        <w:t>print(</w:t>
+      </w:r>
+      <w:proofErr w:type="gramEnd"/>
+      <w:r>
+        <w:t xml:space="preserve">"Data of {}-{} were </w:t>
+      </w:r>
+      <w:proofErr w:type="spellStart"/>
+      <w:r>
+        <w:t>downloaded.".format</w:t>
+      </w:r>
+      <w:proofErr w:type="spellEnd"/>
+      <w:r>
+        <w:t>(</w:t>
+      </w:r>
+      <w:proofErr w:type="spellStart"/>
+      <w:r>
+        <w:rPr>
+          <w:highlight w:val="red"/>
+        </w:rPr>
+        <w:t>kind</w:t>
+      </w:r>
+      <w:r>
+        <w:t>,</w:t>
+      </w:r>
+      <w:r>
+        <w:rPr>
+          <w:highlight w:val="red"/>
+        </w:rPr>
+        <w:t>year</w:t>
+      </w:r>
+      <w:proofErr w:type="spellEnd"/>
+      <w:r>
+        <w:t>))</w:t>
+      </w:r>
+    </w:p>
+    <w:p/>
+    <w:p/>
+    <w:p/>
+    <w:p/>
     <w:p/>
     <w:p/>
     <w:p/>
@@ -2594,11 +4257,11 @@
       <w:pPr>
         <w:pStyle w:val="berschrift1"/>
       </w:pPr>
-      <w:bookmarkStart w:id="12" w:name="_Toc523591057"/>
+      <w:bookmarkStart w:id="20" w:name="_Toc523828361"/>
       <w:r>
         <w:t>Continuous Delivery</w:t>
       </w:r>
-      <w:bookmarkEnd w:id="12"/>
+      <w:bookmarkEnd w:id="20"/>
     </w:p>
     <w:p>
       <w:pPr>
@@ -2617,12 +4280,12 @@
       <w:pPr>
         <w:pStyle w:val="berschrift1"/>
       </w:pPr>
-      <w:bookmarkStart w:id="13" w:name="_Toc523591058"/>
+      <w:bookmarkStart w:id="21" w:name="_Toc523828362"/>
       <w:r>
         <w:lastRenderedPageBreak/>
         <w:t>AOP</w:t>
       </w:r>
-      <w:bookmarkEnd w:id="13"/>
+      <w:bookmarkEnd w:id="21"/>
     </w:p>
     <w:p>
       <w:pPr>
@@ -2641,12 +4304,12 @@
       <w:pPr>
         <w:pStyle w:val="berschrift1"/>
       </w:pPr>
-      <w:bookmarkStart w:id="14" w:name="_Toc523591059"/>
+      <w:bookmarkStart w:id="22" w:name="_Toc523828363"/>
       <w:r>
         <w:lastRenderedPageBreak/>
         <w:t>DSL</w:t>
       </w:r>
-      <w:bookmarkEnd w:id="14"/>
+      <w:bookmarkEnd w:id="22"/>
     </w:p>
     <w:p>
       <w:pPr>
@@ -2665,12 +4328,12 @@
       <w:pPr>
         <w:pStyle w:val="berschrift1"/>
       </w:pPr>
-      <w:bookmarkStart w:id="15" w:name="_Toc523591060"/>
+      <w:bookmarkStart w:id="23" w:name="_Toc523828364"/>
       <w:r>
         <w:lastRenderedPageBreak/>
         <w:t>Functional Programming</w:t>
       </w:r>
-      <w:bookmarkEnd w:id="15"/>
+      <w:bookmarkEnd w:id="23"/>
     </w:p>
     <w:p>
       <w:pPr>
@@ -2689,12 +4352,12 @@
       <w:pPr>
         <w:pStyle w:val="berschrift1"/>
       </w:pPr>
-      <w:bookmarkStart w:id="16" w:name="_Toc523591061"/>
+      <w:bookmarkStart w:id="24" w:name="_Toc523828365"/>
       <w:r>
         <w:lastRenderedPageBreak/>
         <w:t>Logical Solver</w:t>
       </w:r>
-      <w:bookmarkEnd w:id="16"/>
+      <w:bookmarkEnd w:id="24"/>
     </w:p>
     <w:p>
       <w:pPr>
@@ -2713,17 +4376,12 @@
       <w:pPr>
         <w:pStyle w:val="berschrift1"/>
       </w:pPr>
-      <w:bookmarkStart w:id="17" w:name="_Toc523591062"/>
+      <w:bookmarkStart w:id="25" w:name="_Toc523828366"/>
       <w:r>
         <w:lastRenderedPageBreak/>
-        <w:t xml:space="preserve">Scala / </w:t>
-      </w:r>
-      <w:proofErr w:type="spellStart"/>
-      <w:r>
-        <w:t>Clojure</w:t>
-      </w:r>
-      <w:bookmarkEnd w:id="17"/>
-      <w:proofErr w:type="spellEnd"/>
+        <w:t>Scala / Clojure</w:t>
+      </w:r>
+      <w:bookmarkEnd w:id="25"/>
     </w:p>
     <w:p/>
     <w:p/>
@@ -3623,7 +5281,7 @@
 </file>
 
 <file path=customXml/itemProps1.xml><?xml version="1.0" encoding="utf-8"?>
-<ds:datastoreItem xmlns:ds="http://schemas.openxmlformats.org/officeDocument/2006/customXml" ds:itemID="{CBA351B8-4BAF-4FA7-BE61-F58164B89468}">
+<ds:datastoreItem xmlns:ds="http://schemas.openxmlformats.org/officeDocument/2006/customXml" ds:itemID="{7D0BA223-CEE0-4FD1-B3FC-940BC8556642}">
   <ds:schemaRefs>
     <ds:schemaRef ds:uri="http://schemas.openxmlformats.org/officeDocument/2006/bibliography"/>
   </ds:schemaRefs>

</xml_diff>

<commit_message>
requirements.txt file / new travis file
</commit_message>
<xml_diff>
--- a/Documentation.docx
+++ b/Documentation.docx
@@ -2240,27 +2240,14 @@
       <w:r>
         <w:t xml:space="preserve">Figure </w:t>
       </w:r>
-      <w:r>
-        <w:fldChar w:fldCharType="begin"/>
-      </w:r>
-      <w:r>
-        <w:instrText xml:space="preserve"> SEQ Figure \* ARABIC </w:instrText>
-      </w:r>
-      <w:r>
-        <w:fldChar w:fldCharType="separate"/>
-      </w:r>
-      <w:r>
-        <w:rPr>
-          <w:noProof/>
-        </w:rPr>
-        <w:t>1</w:t>
-      </w:r>
-      <w:r>
-        <w:rPr>
-          <w:noProof/>
-        </w:rPr>
-        <w:fldChar w:fldCharType="end"/>
-      </w:r>
+      <w:fldSimple w:instr=" SEQ Figure \* ARABIC ">
+        <w:r>
+          <w:rPr>
+            <w:noProof/>
+          </w:rPr>
+          <w:t>1</w:t>
+        </w:r>
+      </w:fldSimple>
       <w:r>
         <w:t>: Use Case Diagram</w:t>
       </w:r>
@@ -2365,27 +2352,14 @@
       <w:r>
         <w:t xml:space="preserve">Figure </w:t>
       </w:r>
-      <w:r>
-        <w:fldChar w:fldCharType="begin"/>
-      </w:r>
-      <w:r>
-        <w:instrText xml:space="preserve"> SEQ Figure \* ARABIC </w:instrText>
-      </w:r>
-      <w:r>
-        <w:fldChar w:fldCharType="separate"/>
-      </w:r>
-      <w:r>
-        <w:rPr>
-          <w:noProof/>
-        </w:rPr>
-        <w:t>2</w:t>
-      </w:r>
-      <w:r>
-        <w:rPr>
-          <w:noProof/>
-        </w:rPr>
-        <w:fldChar w:fldCharType="end"/>
-      </w:r>
+      <w:fldSimple w:instr=" SEQ Figure \* ARABIC ">
+        <w:r>
+          <w:rPr>
+            <w:noProof/>
+          </w:rPr>
+          <w:t>2</w:t>
+        </w:r>
+      </w:fldSimple>
       <w:r>
         <w:t>: Package Diagram</w:t>
       </w:r>
@@ -2446,27 +2420,14 @@
       <w:r>
         <w:t xml:space="preserve">Figure </w:t>
       </w:r>
-      <w:r>
-        <w:fldChar w:fldCharType="begin"/>
-      </w:r>
-      <w:r>
-        <w:instrText xml:space="preserve"> SEQ Figure \* ARABIC </w:instrText>
-      </w:r>
-      <w:r>
-        <w:fldChar w:fldCharType="separate"/>
-      </w:r>
-      <w:r>
-        <w:rPr>
-          <w:noProof/>
-        </w:rPr>
-        <w:t>3</w:t>
-      </w:r>
-      <w:r>
-        <w:rPr>
-          <w:noProof/>
-        </w:rPr>
-        <w:fldChar w:fldCharType="end"/>
-      </w:r>
+      <w:fldSimple w:instr=" SEQ Figure \* ARABIC ">
+        <w:r>
+          <w:rPr>
+            <w:noProof/>
+          </w:rPr>
+          <w:t>3</w:t>
+        </w:r>
+      </w:fldSimple>
       <w:r>
         <w:t>: Activity Diagram – Web Scraper</w:t>
       </w:r>
@@ -2519,27 +2480,14 @@
       <w:r>
         <w:t xml:space="preserve">Figure </w:t>
       </w:r>
-      <w:r>
-        <w:fldChar w:fldCharType="begin"/>
-      </w:r>
-      <w:r>
-        <w:instrText xml:space="preserve"> SEQ Figure \* ARABIC </w:instrText>
-      </w:r>
-      <w:r>
-        <w:fldChar w:fldCharType="separate"/>
-      </w:r>
-      <w:r>
-        <w:rPr>
-          <w:noProof/>
-        </w:rPr>
-        <w:t>4</w:t>
-      </w:r>
-      <w:r>
-        <w:rPr>
-          <w:noProof/>
-        </w:rPr>
-        <w:fldChar w:fldCharType="end"/>
-      </w:r>
+      <w:fldSimple w:instr=" SEQ Figure \* ARABIC ">
+        <w:r>
+          <w:rPr>
+            <w:noProof/>
+          </w:rPr>
+          <w:t>4</w:t>
+        </w:r>
+      </w:fldSimple>
       <w:r>
         <w:t>: Activity Diagram – Predictor</w:t>
       </w:r>
@@ -2599,27 +2547,14 @@
       <w:r>
         <w:t xml:space="preserve">Figure </w:t>
       </w:r>
-      <w:r>
-        <w:fldChar w:fldCharType="begin"/>
-      </w:r>
-      <w:r>
-        <w:instrText xml:space="preserve"> SEQ Figure \* ARABIC </w:instrText>
-      </w:r>
-      <w:r>
-        <w:fldChar w:fldCharType="separate"/>
-      </w:r>
-      <w:r>
-        <w:rPr>
-          <w:noProof/>
-        </w:rPr>
-        <w:t>5</w:t>
-      </w:r>
-      <w:r>
-        <w:rPr>
-          <w:noProof/>
-        </w:rPr>
-        <w:fldChar w:fldCharType="end"/>
-      </w:r>
+      <w:fldSimple w:instr=" SEQ Figure \* ARABIC ">
+        <w:r>
+          <w:rPr>
+            <w:noProof/>
+          </w:rPr>
+          <w:t>5</w:t>
+        </w:r>
+      </w:fldSimple>
       <w:r>
         <w:t>: Sequence Diagram</w:t>
       </w:r>
@@ -2731,27 +2666,14 @@
       <w:r>
         <w:t xml:space="preserve">Figure </w:t>
       </w:r>
-      <w:r>
-        <w:fldChar w:fldCharType="begin"/>
-      </w:r>
-      <w:r>
-        <w:instrText xml:space="preserve"> SEQ Figure \* ARABIC </w:instrText>
-      </w:r>
-      <w:r>
-        <w:fldChar w:fldCharType="separate"/>
-      </w:r>
-      <w:r>
-        <w:rPr>
-          <w:noProof/>
-        </w:rPr>
-        <w:t>6</w:t>
-      </w:r>
-      <w:r>
-        <w:rPr>
-          <w:noProof/>
-        </w:rPr>
-        <w:fldChar w:fldCharType="end"/>
-      </w:r>
+      <w:fldSimple w:instr=" SEQ Figure \* ARABIC ">
+        <w:r>
+          <w:rPr>
+            <w:noProof/>
+          </w:rPr>
+          <w:t>6</w:t>
+        </w:r>
+      </w:fldSimple>
       <w:r>
         <w:t>: Sonar Cloud result</w:t>
       </w:r>
@@ -2784,9 +2706,7 @@
         <w:lastRenderedPageBreak/>
         <w:t>Pylint</w:t>
       </w:r>
-      <w:bookmarkStart w:id="13" w:name="_GoBack"/>
       <w:bookmarkEnd w:id="12"/>
-      <w:bookmarkEnd w:id="13"/>
     </w:p>
     <w:p/>
     <w:p>
@@ -2810,27 +2730,14 @@
       <w:r>
         <w:t xml:space="preserve">Figure </w:t>
       </w:r>
-      <w:r>
-        <w:fldChar w:fldCharType="begin"/>
-      </w:r>
-      <w:r>
-        <w:instrText xml:space="preserve"> SEQ Figure \* ARABIC </w:instrText>
-      </w:r>
-      <w:r>
-        <w:fldChar w:fldCharType="separate"/>
-      </w:r>
-      <w:r>
-        <w:rPr>
-          <w:noProof/>
-        </w:rPr>
-        <w:t>7</w:t>
-      </w:r>
-      <w:r>
-        <w:rPr>
-          <w:noProof/>
-        </w:rPr>
-        <w:fldChar w:fldCharType="end"/>
-      </w:r>
+      <w:fldSimple w:instr=" SEQ Figure \* ARABIC ">
+        <w:r>
+          <w:rPr>
+            <w:noProof/>
+          </w:rPr>
+          <w:t>7</w:t>
+        </w:r>
+      </w:fldSimple>
       <w:r>
         <w:t>: Pylint</w:t>
       </w:r>
@@ -2845,23 +2752,23 @@
       <w:pPr>
         <w:pStyle w:val="berschrift1"/>
       </w:pPr>
-      <w:bookmarkStart w:id="14" w:name="_Toc523828355"/>
+      <w:bookmarkStart w:id="13" w:name="_Toc523828355"/>
       <w:r>
         <w:lastRenderedPageBreak/>
         <w:t>Clean Code Development</w:t>
       </w:r>
+      <w:bookmarkEnd w:id="13"/>
+    </w:p>
+    <w:p/>
+    <w:p>
+      <w:pPr>
+        <w:pStyle w:val="berschrift2"/>
+      </w:pPr>
+      <w:bookmarkStart w:id="14" w:name="_Toc523828356"/>
+      <w:r>
+        <w:t>Version Control</w:t>
+      </w:r>
       <w:bookmarkEnd w:id="14"/>
-    </w:p>
-    <w:p/>
-    <w:p>
-      <w:pPr>
-        <w:pStyle w:val="berschrift2"/>
-      </w:pPr>
-      <w:bookmarkStart w:id="15" w:name="_Toc523828356"/>
-      <w:r>
-        <w:t>Version Control</w:t>
-      </w:r>
-      <w:bookmarkEnd w:id="15"/>
     </w:p>
     <w:p/>
     <w:p>
@@ -2931,27 +2838,14 @@
       <w:r>
         <w:t xml:space="preserve">Figure </w:t>
       </w:r>
-      <w:r>
-        <w:fldChar w:fldCharType="begin"/>
-      </w:r>
-      <w:r>
-        <w:instrText xml:space="preserve"> SEQ Figure \* ARABIC </w:instrText>
-      </w:r>
-      <w:r>
-        <w:fldChar w:fldCharType="separate"/>
-      </w:r>
-      <w:r>
-        <w:rPr>
-          <w:noProof/>
-        </w:rPr>
-        <w:t>8</w:t>
-      </w:r>
-      <w:r>
-        <w:rPr>
-          <w:noProof/>
-        </w:rPr>
-        <w:fldChar w:fldCharType="end"/>
-      </w:r>
+      <w:fldSimple w:instr=" SEQ Figure \* ARABIC ">
+        <w:r>
+          <w:rPr>
+            <w:noProof/>
+          </w:rPr>
+          <w:t>8</w:t>
+        </w:r>
+      </w:fldSimple>
       <w:r>
         <w:t>: GitHub Repository</w:t>
       </w:r>
@@ -3018,27 +2912,14 @@
       <w:r>
         <w:t xml:space="preserve">Figure </w:t>
       </w:r>
-      <w:r>
-        <w:fldChar w:fldCharType="begin"/>
-      </w:r>
-      <w:r>
-        <w:instrText xml:space="preserve"> SEQ Figure \* ARABIC </w:instrText>
-      </w:r>
-      <w:r>
-        <w:fldChar w:fldCharType="separate"/>
-      </w:r>
-      <w:r>
-        <w:rPr>
-          <w:noProof/>
-        </w:rPr>
-        <w:t>9</w:t>
-      </w:r>
-      <w:r>
-        <w:rPr>
-          <w:noProof/>
-        </w:rPr>
-        <w:fldChar w:fldCharType="end"/>
-      </w:r>
+      <w:fldSimple w:instr=" SEQ Figure \* ARABIC ">
+        <w:r>
+          <w:rPr>
+            <w:noProof/>
+          </w:rPr>
+          <w:t>9</w:t>
+        </w:r>
+      </w:fldSimple>
       <w:r>
         <w:t>: GitHub for Desktop</w:t>
       </w:r>
@@ -3053,12 +2934,12 @@
       <w:pPr>
         <w:pStyle w:val="berschrift2"/>
       </w:pPr>
-      <w:bookmarkStart w:id="16" w:name="_Toc523828357"/>
+      <w:bookmarkStart w:id="15" w:name="_Toc523828357"/>
       <w:r>
         <w:lastRenderedPageBreak/>
         <w:t>Source Code Conventions</w:t>
       </w:r>
-      <w:bookmarkEnd w:id="16"/>
+      <w:bookmarkEnd w:id="15"/>
     </w:p>
     <w:p/>
     <w:p>
@@ -3082,14 +2963,27 @@
       <w:r>
         <w:t xml:space="preserve">Figure </w:t>
       </w:r>
-      <w:fldSimple w:instr=" SEQ Figure \* ARABIC ">
-        <w:r>
-          <w:rPr>
-            <w:noProof/>
-          </w:rPr>
-          <w:t>10</w:t>
-        </w:r>
-      </w:fldSimple>
+      <w:r>
+        <w:fldChar w:fldCharType="begin"/>
+      </w:r>
+      <w:r>
+        <w:instrText xml:space="preserve"> SEQ Figure \* ARABIC </w:instrText>
+      </w:r>
+      <w:r>
+        <w:fldChar w:fldCharType="separate"/>
+      </w:r>
+      <w:r>
+        <w:rPr>
+          <w:noProof/>
+        </w:rPr>
+        <w:t>10</w:t>
+      </w:r>
+      <w:r>
+        <w:rPr>
+          <w:noProof/>
+        </w:rPr>
+        <w:fldChar w:fldCharType="end"/>
+      </w:r>
       <w:r>
         <w:t>: Sonar Cloud detects code smells</w:t>
       </w:r>
@@ -3099,11 +2993,11 @@
       <w:pPr>
         <w:pStyle w:val="berschrift2"/>
       </w:pPr>
-      <w:bookmarkStart w:id="17" w:name="_Toc523828358"/>
+      <w:bookmarkStart w:id="16" w:name="_Toc523828358"/>
       <w:r>
         <w:t>Precise Naming</w:t>
       </w:r>
-      <w:bookmarkEnd w:id="17"/>
+      <w:bookmarkEnd w:id="16"/>
     </w:p>
     <w:p/>
     <w:p>
@@ -3374,12 +3268,12 @@
       <w:pPr>
         <w:pStyle w:val="berschrift2"/>
       </w:pPr>
-      <w:bookmarkStart w:id="18" w:name="_Toc523828359"/>
+      <w:bookmarkStart w:id="17" w:name="_Toc523828359"/>
       <w:r>
         <w:lastRenderedPageBreak/>
         <w:t>Removing unnecessary comments</w:t>
       </w:r>
-      <w:bookmarkEnd w:id="18"/>
+      <w:bookmarkEnd w:id="17"/>
     </w:p>
     <w:p/>
     <w:p>
@@ -3470,10 +3364,7 @@
         <w:spacing w:after="0"/>
       </w:pPr>
       <w:r>
-        <w:t xml:space="preserve">    cup.append(doma</w:t>
-      </w:r>
-      <w:r>
-        <w:t>in + r'em-2016-in-frankreich/')</w:t>
+        <w:t xml:space="preserve">    cup.append(domain + r'em-2016-in-frankreich/')</w:t>
       </w:r>
     </w:p>
     <w:p>
@@ -3604,11 +3495,11 @@
       <w:pPr>
         <w:pStyle w:val="berschrift2"/>
       </w:pPr>
-      <w:bookmarkStart w:id="19" w:name="_Toc523828360"/>
+      <w:bookmarkStart w:id="18" w:name="_Toc523828360"/>
       <w:r>
         <w:t>Vertical Separation</w:t>
       </w:r>
-      <w:bookmarkEnd w:id="19"/>
+      <w:bookmarkEnd w:id="18"/>
     </w:p>
     <w:p/>
     <w:p>
@@ -3742,7 +3633,15 @@
       </w:r>
       <w:proofErr w:type="spellEnd"/>
       <w:r>
-        <w:t>(cup[i])</w:t>
+        <w:t>(cup[</w:t>
+      </w:r>
+      <w:proofErr w:type="spellStart"/>
+      <w:r>
+        <w:t>i</w:t>
+      </w:r>
+      <w:proofErr w:type="spellEnd"/>
+      <w:r>
+        <w:t>])</w:t>
       </w:r>
     </w:p>
     <w:p>
@@ -3937,19 +3836,7 @@
           <w:color w:val="92D050"/>
         </w:rPr>
         <w:tab/>
-        <w:t xml:space="preserve"> </w:t>
-      </w:r>
-      <w:r>
-        <w:rPr>
-          <w:color w:val="92D050"/>
-        </w:rPr>
-        <w:t>kind</w:t>
-      </w:r>
-      <w:r>
-        <w:rPr>
-          <w:color w:val="92D050"/>
-        </w:rPr>
-        <w:t xml:space="preserve"> = cup[i</w:t>
+        <w:t xml:space="preserve"> kind = cup[i</w:t>
       </w:r>
       <w:proofErr w:type="gramStart"/>
       <w:r>
@@ -4021,7 +3908,15 @@
       </w:r>
       <w:proofErr w:type="spellEnd"/>
       <w:r>
-        <w:t>(df)] = [td[2</w:t>
+        <w:t>(</w:t>
+      </w:r>
+      <w:proofErr w:type="spellStart"/>
+      <w:r>
+        <w:t>df</w:t>
+      </w:r>
+      <w:proofErr w:type="spellEnd"/>
+      <w:r>
+        <w:t>)] = [td[2</w:t>
       </w:r>
       <w:proofErr w:type="gramStart"/>
       <w:r>
@@ -4257,11 +4152,52 @@
       <w:pPr>
         <w:pStyle w:val="berschrift1"/>
       </w:pPr>
-      <w:bookmarkStart w:id="20" w:name="_Toc523828361"/>
+      <w:bookmarkStart w:id="19" w:name="_Toc523828361"/>
       <w:r>
         <w:t>Continuous Delivery</w:t>
       </w:r>
-      <w:bookmarkEnd w:id="20"/>
+      <w:bookmarkEnd w:id="19"/>
+    </w:p>
+    <w:p/>
+    <w:p>
+      <w:r>
+        <w:t xml:space="preserve">Pip install </w:t>
+      </w:r>
+      <w:proofErr w:type="spellStart"/>
+      <w:r>
+        <w:t>pipreqs</w:t>
+      </w:r>
+      <w:proofErr w:type="spellEnd"/>
+      <w:r>
+        <w:t xml:space="preserve"> to get the requirements.txt file</w:t>
+      </w:r>
+    </w:p>
+    <w:p/>
+    <w:p>
+      <w:r>
+        <w:t xml:space="preserve">Navigate to folder above project. In </w:t>
+      </w:r>
+      <w:proofErr w:type="gramStart"/>
+      <w:r>
+        <w:t>terminal :</w:t>
+      </w:r>
+      <w:proofErr w:type="gramEnd"/>
+      <w:r>
+        <w:t xml:space="preserve"> </w:t>
+      </w:r>
+      <w:proofErr w:type="spellStart"/>
+      <w:r>
+        <w:t>pipreqs</w:t>
+      </w:r>
+      <w:proofErr w:type="spellEnd"/>
+      <w:r>
+        <w:t xml:space="preserve"> --force </w:t>
+      </w:r>
+      <w:proofErr w:type="spellStart"/>
+      <w:r>
+        <w:t>Pet_Project</w:t>
+      </w:r>
+      <w:proofErr w:type="spellEnd"/>
     </w:p>
     <w:p>
       <w:pPr>
@@ -4272,9 +4208,28 @@
           <w:szCs w:val="32"/>
         </w:rPr>
       </w:pPr>
-      <w:r>
-        <w:br w:type="page"/>
-      </w:r>
+      <w:bookmarkStart w:id="20" w:name="_GoBack"/>
+      <w:bookmarkEnd w:id="20"/>
+    </w:p>
+    <w:p>
+      <w:pPr>
+        <w:rPr>
+          <w:rFonts w:asciiTheme="majorHAnsi" w:eastAsiaTheme="majorEastAsia" w:hAnsiTheme="majorHAnsi" w:cstheme="majorBidi"/>
+          <w:color w:val="2E74B5" w:themeColor="accent1" w:themeShade="BF"/>
+          <w:sz w:val="32"/>
+          <w:szCs w:val="32"/>
+        </w:rPr>
+      </w:pPr>
+    </w:p>
+    <w:p>
+      <w:pPr>
+        <w:rPr>
+          <w:rFonts w:asciiTheme="majorHAnsi" w:eastAsiaTheme="majorEastAsia" w:hAnsiTheme="majorHAnsi" w:cstheme="majorBidi"/>
+          <w:color w:val="2E74B5" w:themeColor="accent1" w:themeShade="BF"/>
+          <w:sz w:val="32"/>
+          <w:szCs w:val="32"/>
+        </w:rPr>
+      </w:pPr>
     </w:p>
     <w:p>
       <w:pPr>
@@ -4282,7 +4237,6 @@
       </w:pPr>
       <w:bookmarkStart w:id="21" w:name="_Toc523828362"/>
       <w:r>
-        <w:lastRenderedPageBreak/>
         <w:t>AOP</w:t>
       </w:r>
       <w:bookmarkEnd w:id="21"/>
@@ -5281,7 +5235,7 @@
 </file>
 
 <file path=customXml/itemProps1.xml><?xml version="1.0" encoding="utf-8"?>
-<ds:datastoreItem xmlns:ds="http://schemas.openxmlformats.org/officeDocument/2006/customXml" ds:itemID="{7D0BA223-CEE0-4FD1-B3FC-940BC8556642}">
+<ds:datastoreItem xmlns:ds="http://schemas.openxmlformats.org/officeDocument/2006/customXml" ds:itemID="{44FD9226-3713-49AE-B5BA-9E23DEB13A0B}">
   <ds:schemaRefs>
     <ds:schemaRef ds:uri="http://schemas.openxmlformats.org/officeDocument/2006/bibliography"/>
   </ds:schemaRefs>

</xml_diff>

<commit_message>
travis ci in docu
</commit_message>
<xml_diff>
--- a/Documentation.docx
+++ b/Documentation.docx
@@ -4160,6 +4160,88 @@
     </w:p>
     <w:p/>
     <w:p>
+      <w:pPr>
+        <w:keepNext/>
+        <w:jc w:val="center"/>
+      </w:pPr>
+      <w:r>
+        <w:pict>
+          <v:shape id="_x0000_i1031" type="#_x0000_t75" style="width:453.45pt;height:205.6pt">
+            <v:imagedata r:id="rId19" o:title="Travis_CI_history"/>
+          </v:shape>
+        </w:pict>
+      </w:r>
+    </w:p>
+    <w:p>
+      <w:pPr>
+        <w:pStyle w:val="Beschriftung"/>
+        <w:jc w:val="center"/>
+      </w:pPr>
+      <w:r>
+        <w:t xml:space="preserve">Figure </w:t>
+      </w:r>
+      <w:fldSimple w:instr=" SEQ Figure \* ARABIC ">
+        <w:r>
+          <w:rPr>
+            <w:noProof/>
+          </w:rPr>
+          <w:t>11</w:t>
+        </w:r>
+      </w:fldSimple>
+      <w:r>
+        <w:t>: Build history in Travis-CI</w:t>
+      </w:r>
+    </w:p>
+    <w:p/>
+    <w:p>
+      <w:pPr>
+        <w:keepNext/>
+        <w:jc w:val="center"/>
+      </w:pPr>
+      <w:r>
+        <w:pict>
+          <v:shape id="_x0000_i1035" type="#_x0000_t75" style="width:407.75pt;height:157.15pt">
+            <v:imagedata r:id="rId20" o:title="Travis_CI_files"/>
+          </v:shape>
+        </w:pict>
+      </w:r>
+    </w:p>
+    <w:p>
+      <w:pPr>
+        <w:pStyle w:val="Beschriftung"/>
+        <w:jc w:val="center"/>
+      </w:pPr>
+      <w:r>
+        <w:t xml:space="preserve">Figure </w:t>
+      </w:r>
+      <w:fldSimple w:instr=" SEQ Figure \* ARABIC ">
+        <w:r>
+          <w:rPr>
+            <w:noProof/>
+          </w:rPr>
+          <w:t>12</w:t>
+        </w:r>
+      </w:fldSimple>
+      <w:r>
+        <w:t>: Needed files for Travis-CI</w:t>
+      </w:r>
+    </w:p>
+    <w:p/>
+    <w:p>
+      <w:r>
+        <w:t xml:space="preserve">In Order to get the requirements of a project you can use the python package </w:t>
+      </w:r>
+      <w:proofErr w:type="spellStart"/>
+      <w:r>
+        <w:t>pipreqs</w:t>
+      </w:r>
+      <w:proofErr w:type="spellEnd"/>
+      <w:r>
+        <w:t>. It can be installed by typing the following line in your terminal:</w:t>
+      </w:r>
+    </w:p>
+    <w:p/>
+    <w:p>
       <w:r>
         <w:t xml:space="preserve">Pip install </w:t>
       </w:r>
@@ -4169,22 +4251,35 @@
       </w:r>
       <w:proofErr w:type="spellEnd"/>
       <w:r>
-        <w:t xml:space="preserve"> to get the requirements.txt file</w:t>
-      </w:r>
-    </w:p>
-    <w:p/>
-    <w:p>
-      <w:r>
-        <w:t xml:space="preserve">Navigate to folder above project. In </w:t>
-      </w:r>
-      <w:proofErr w:type="gramStart"/>
-      <w:r>
-        <w:t>terminal :</w:t>
-      </w:r>
-      <w:proofErr w:type="gramEnd"/>
-      <w:r>
         <w:t xml:space="preserve"> </w:t>
       </w:r>
+    </w:p>
+    <w:p/>
+    <w:p>
+      <w:r>
+        <w:t xml:space="preserve">Navigate </w:t>
+      </w:r>
+      <w:r>
+        <w:t xml:space="preserve">then </w:t>
+      </w:r>
+      <w:r>
+        <w:t xml:space="preserve">to </w:t>
+      </w:r>
+      <w:r>
+        <w:t xml:space="preserve">the </w:t>
+      </w:r>
+      <w:r>
+        <w:t xml:space="preserve">folder above </w:t>
+      </w:r>
+      <w:r>
+        <w:t>your project and run this command</w:t>
+      </w:r>
+      <w:r>
+        <w:t xml:space="preserve">: </w:t>
+      </w:r>
+    </w:p>
+    <w:p/>
+    <w:p>
       <w:proofErr w:type="spellStart"/>
       <w:r>
         <w:t>pipreqs</w:t>
@@ -4198,6 +4293,10 @@
         <w:t>Pet_Project</w:t>
       </w:r>
       <w:proofErr w:type="spellEnd"/>
+    </w:p>
+    <w:p>
+      <w:bookmarkStart w:id="20" w:name="_GoBack"/>
+      <w:bookmarkEnd w:id="20"/>
     </w:p>
     <w:p>
       <w:pPr>
@@ -4208,8 +4307,6 @@
           <w:szCs w:val="32"/>
         </w:rPr>
       </w:pPr>
-      <w:bookmarkStart w:id="20" w:name="_GoBack"/>
-      <w:bookmarkEnd w:id="20"/>
     </w:p>
     <w:p>
       <w:pPr>
@@ -5235,7 +5332,7 @@
 </file>
 
 <file path=customXml/itemProps1.xml><?xml version="1.0" encoding="utf-8"?>
-<ds:datastoreItem xmlns:ds="http://schemas.openxmlformats.org/officeDocument/2006/customXml" ds:itemID="{44FD9226-3713-49AE-B5BA-9E23DEB13A0B}">
+<ds:datastoreItem xmlns:ds="http://schemas.openxmlformats.org/officeDocument/2006/customXml" ds:itemID="{ED2058F8-F112-44AC-A621-C28BAC8DF8A4}">
   <ds:schemaRefs>
     <ds:schemaRef ds:uri="http://schemas.openxmlformats.org/officeDocument/2006/bibliography"/>
   </ds:schemaRefs>

</xml_diff>

<commit_message>
logical solver + scala initial
</commit_message>
<xml_diff>
--- a/Documentation.docx
+++ b/Documentation.docx
@@ -1988,21 +1988,7 @@
                 <w:rStyle w:val="Hyperlink"/>
                 <w:noProof/>
               </w:rPr>
-              <w:t>Closures / anonymous f</w:t>
-            </w:r>
-            <w:r>
-              <w:rPr>
-                <w:rStyle w:val="Hyperlink"/>
-                <w:noProof/>
-              </w:rPr>
-              <w:t>u</w:t>
-            </w:r>
-            <w:r>
-              <w:rPr>
-                <w:rStyle w:val="Hyperlink"/>
-                <w:noProof/>
-              </w:rPr>
-              <w:t>nctions</w:t>
+              <w:t>Closures / anonymous functions</w:t>
             </w:r>
             <w:r>
               <w:rPr>
@@ -2334,7 +2320,15 @@
     <w:p/>
     <w:p>
       <w:r>
-        <w:t>What data could be relevant for our predictor? Football players usually play not more than three world cups. So my suggestion was to take many matches such as past world and european cups, U20 and U21 matches, qualifying and other matches.</w:t>
+        <w:t xml:space="preserve">What data could be relevant for our predictor? Football players usually play not more than three world cups. So my suggestion was to take many matches such as past world and </w:t>
+      </w:r>
+      <w:proofErr w:type="spellStart"/>
+      <w:r>
+        <w:t>european</w:t>
+      </w:r>
+      <w:proofErr w:type="spellEnd"/>
+      <w:r>
+        <w:t xml:space="preserve"> cups, U20 and U21 matches, qualifying and other matches.</w:t>
       </w:r>
     </w:p>
     <w:p>
@@ -2381,7 +2375,15 @@
     <w:p/>
     <w:p>
       <w:r>
-        <w:t>I decided to use an artificial neural network (ANN) to get some predictions. Inputs are two nations, year and kind e.g. word cup, european cup and so one. O</w:t>
+        <w:t xml:space="preserve">I decided to use an artificial neural network (ANN) to get some predictions. Inputs are two nations, year and kind e.g. word cup, </w:t>
+      </w:r>
+      <w:proofErr w:type="spellStart"/>
+      <w:r>
+        <w:t>european</w:t>
+      </w:r>
+      <w:proofErr w:type="spellEnd"/>
+      <w:r>
+        <w:t xml:space="preserve"> cup and so one. O</w:t>
       </w:r>
       <w:r>
         <w:t>utputs are two score vectors that contain probabilities. The two highest probabilities are our predictions for a given match.</w:t>
@@ -2408,7 +2410,15 @@
     </w:p>
     <w:p>
       <w:r>
-        <w:t>You might have played a little tournament with your friends and family where points are given in respect to your predictions. If you want to compare your predictor against some of your revivals there is a function to evaluate your results.</w:t>
+        <w:t xml:space="preserve">You might have played a little tournament with your friends and family where points are given in respect to your predictions. If you want to compare your predictor against some of your </w:t>
+      </w:r>
+      <w:proofErr w:type="gramStart"/>
+      <w:r>
+        <w:t>revivals</w:t>
+      </w:r>
+      <w:proofErr w:type="gramEnd"/>
+      <w:r>
+        <w:t xml:space="preserve"> there is a function to evaluate your results.</w:t>
       </w:r>
     </w:p>
     <w:p>
@@ -2495,7 +2505,7 @@
             <v:path o:extrusionok="f" gradientshapeok="t" o:connecttype="rect"/>
             <o:lock v:ext="edit" aspectratio="t"/>
           </v:shapetype>
-          <v:shape id="_x0000_i1070" type="#_x0000_t75" style="width:342.7pt;height:315pt">
+          <v:shape id="_x0000_i1025" type="#_x0000_t75" style="width:343.15pt;height:315pt">
             <v:imagedata r:id="rId9" o:title="UseCaseDiagram2"/>
           </v:shape>
         </w:pict>
@@ -2676,7 +2686,7 @@
       </w:pPr>
       <w:r>
         <w:pict>
-          <v:shape id="_x0000_i1071" type="#_x0000_t75" style="width:168.9pt;height:517.85pt;mso-position-horizontal:absolute;mso-position-horizontal-relative:margin;mso-position-vertical:absolute;mso-position-vertical-relative:margin" o:allowoverlap="f">
+          <v:shape id="_x0000_i1026" type="#_x0000_t75" style="width:168.65pt;height:518.1pt;mso-position-horizontal:absolute;mso-position-horizontal-relative:margin;mso-position-vertical:absolute;mso-position-vertical-relative:margin" o:allowoverlap="f">
             <v:imagedata r:id="rId11" o:title="Activity_diagram1"/>
           </v:shape>
         </w:pict>
@@ -2735,7 +2745,7 @@
       </w:pPr>
       <w:r>
         <w:pict>
-          <v:shape id="_x0000_i1072" type="#_x0000_t75" style="width:359.3pt;height:604.4pt">
+          <v:shape id="_x0000_i1027" type="#_x0000_t75" style="width:359.2pt;height:604.55pt">
             <v:imagedata r:id="rId12" o:title="Activity_diagram2"/>
           </v:shape>
         </w:pict>
@@ -2802,7 +2812,7 @@
       </w:pPr>
       <w:r>
         <w:pict>
-          <v:shape id="_x0000_i1073" type="#_x0000_t75" style="width:570.45pt;height:375.9pt">
+          <v:shape id="_x0000_i1028" type="#_x0000_t75" style="width:570.5pt;height:376.05pt">
             <v:imagedata r:id="rId13" o:title="Sequence_diagram"/>
           </v:shape>
         </w:pict>
@@ -2985,7 +2995,7 @@
       </w:pPr>
       <w:r>
         <w:pict>
-          <v:shape id="_x0000_i1074" type="#_x0000_t75" style="width:386.3pt;height:573.25pt">
+          <v:shape id="_x0000_i1029" type="#_x0000_t75" style="width:386.2pt;height:573.25pt">
             <v:imagedata r:id="rId15" o:title="Pylint"/>
           </v:shape>
         </w:pict>
@@ -3218,7 +3228,7 @@
       </w:pPr>
       <w:r>
         <w:pict>
-          <v:shape id="_x0000_i1075" type="#_x0000_t75" style="width:420.9pt;height:186.9pt">
+          <v:shape id="_x0000_i1030" type="#_x0000_t75" style="width:421.05pt;height:187.05pt">
             <v:imagedata r:id="rId18" o:title="sonar"/>
           </v:shape>
         </w:pict>
@@ -3258,10 +3268,26 @@
     <w:p/>
     <w:p>
       <w:r>
-        <w:t xml:space="preserve">In this project, functions and variables were considered to be named as precise but still simple as possible. This functions iterates through all domains or URLs called. There is one mistake highlighted in red. The iterator i should have named clearer. Since cup only contains URLs, the iterator could be named </w:t>
-      </w:r>
-      <w:r>
-        <w:t>‘url’.</w:t>
+        <w:t xml:space="preserve">In this project, functions and variables were considered to be named as precise but still simple as possible. This functions iterates through all domains or URLs called. There is one mistake highlighted in red. The iterator </w:t>
+      </w:r>
+      <w:proofErr w:type="spellStart"/>
+      <w:r>
+        <w:t>i</w:t>
+      </w:r>
+      <w:proofErr w:type="spellEnd"/>
+      <w:r>
+        <w:t xml:space="preserve"> should have named clearer. Since cup only contains URLs, the iterator could be named </w:t>
+      </w:r>
+      <w:r>
+        <w:t>‘</w:t>
+      </w:r>
+      <w:proofErr w:type="spellStart"/>
+      <w:r>
+        <w:t>url</w:t>
+      </w:r>
+      <w:proofErr w:type="spellEnd"/>
+      <w:r>
+        <w:t>’.</w:t>
       </w:r>
     </w:p>
     <w:p/>
@@ -3269,17 +3295,32 @@
       <w:pPr>
         <w:spacing w:after="0" w:line="240" w:lineRule="auto"/>
       </w:pPr>
-      <w:r>
-        <w:t xml:space="preserve">def </w:t>
-      </w:r>
+      <w:proofErr w:type="spellStart"/>
+      <w:r>
+        <w:t>def</w:t>
+      </w:r>
+      <w:proofErr w:type="spellEnd"/>
+      <w:r>
+        <w:t xml:space="preserve"> </w:t>
+      </w:r>
+      <w:proofErr w:type="spellStart"/>
       <w:r>
         <w:rPr>
           <w:highlight w:val="green"/>
         </w:rPr>
         <w:t>crawl_cups</w:t>
       </w:r>
-      <w:r>
-        <w:t>(df):</w:t>
+      <w:proofErr w:type="spellEnd"/>
+      <w:r>
+        <w:t>(</w:t>
+      </w:r>
+      <w:proofErr w:type="spellStart"/>
+      <w:r>
+        <w:t>df</w:t>
+      </w:r>
+      <w:proofErr w:type="spellEnd"/>
+      <w:r>
+        <w:t>):</w:t>
       </w:r>
     </w:p>
     <w:p>
@@ -3287,7 +3328,15 @@
         <w:spacing w:after="0" w:line="240" w:lineRule="auto"/>
       </w:pPr>
       <w:r>
-        <w:t xml:space="preserve">    print() #prints empty line</w:t>
+        <w:t xml:space="preserve">    </w:t>
+      </w:r>
+      <w:proofErr w:type="gramStart"/>
+      <w:r>
+        <w:t>print(</w:t>
+      </w:r>
+      <w:proofErr w:type="gramEnd"/>
+      <w:r>
+        <w:t>) #prints empty line</w:t>
       </w:r>
     </w:p>
     <w:p>
@@ -3312,7 +3361,15 @@
         <w:t>domain</w:t>
       </w:r>
       <w:r>
-        <w:t xml:space="preserve"> = r'http://www.weltfussball.de/alle_spiele/' #domain of matches</w:t>
+        <w:t xml:space="preserve"> = </w:t>
+      </w:r>
+      <w:proofErr w:type="spellStart"/>
+      <w:r>
+        <w:t>r'http</w:t>
+      </w:r>
+      <w:proofErr w:type="spellEnd"/>
+      <w:r>
+        <w:t>://www.weltfussball.de/alle_spiele/' #domain of matches</w:t>
       </w:r>
     </w:p>
     <w:p>
@@ -3353,7 +3410,17 @@
         <w:spacing w:after="0" w:line="240" w:lineRule="auto"/>
       </w:pPr>
       <w:r>
-        <w:t xml:space="preserve">    cup.append(domain + r'em-2016-in-frankreich/')</w:t>
+        <w:t xml:space="preserve">    </w:t>
+      </w:r>
+      <w:proofErr w:type="spellStart"/>
+      <w:proofErr w:type="gramStart"/>
+      <w:r>
+        <w:t>cup.append</w:t>
+      </w:r>
+      <w:proofErr w:type="spellEnd"/>
+      <w:proofErr w:type="gramEnd"/>
+      <w:r>
+        <w:t>(domain + r'em-2016-in-frankreich/')</w:t>
       </w:r>
     </w:p>
     <w:p>
@@ -3379,14 +3446,24 @@
       <w:r>
         <w:t xml:space="preserve">    for </w:t>
       </w:r>
+      <w:proofErr w:type="spellStart"/>
       <w:r>
         <w:rPr>
           <w:highlight w:val="red"/>
         </w:rPr>
         <w:t>i</w:t>
       </w:r>
-      <w:r>
-        <w:t xml:space="preserve"> in range(0,len(cup)):</w:t>
+      <w:proofErr w:type="spellEnd"/>
+      <w:r>
+        <w:t xml:space="preserve"> in range(</w:t>
+      </w:r>
+      <w:proofErr w:type="gramStart"/>
+      <w:r>
+        <w:t>0,len</w:t>
+      </w:r>
+      <w:proofErr w:type="gramEnd"/>
+      <w:r>
+        <w:t>(cup)):</w:t>
       </w:r>
     </w:p>
     <w:p>
@@ -3411,7 +3488,41 @@
         <w:t>year</w:t>
       </w:r>
       <w:r>
-        <w:t xml:space="preserve"> = int(re.search('\d+',cup[i]).group())</w:t>
+        <w:t xml:space="preserve"> = </w:t>
+      </w:r>
+      <w:proofErr w:type="spellStart"/>
+      <w:r>
+        <w:t>int</w:t>
+      </w:r>
+      <w:proofErr w:type="spellEnd"/>
+      <w:r>
+        <w:t>(</w:t>
+      </w:r>
+      <w:proofErr w:type="spellStart"/>
+      <w:proofErr w:type="gramStart"/>
+      <w:r>
+        <w:t>re.search</w:t>
+      </w:r>
+      <w:proofErr w:type="spellEnd"/>
+      <w:proofErr w:type="gramEnd"/>
+      <w:r>
+        <w:t>('\</w:t>
+      </w:r>
+      <w:proofErr w:type="spellStart"/>
+      <w:r>
+        <w:t>d+',cup</w:t>
+      </w:r>
+      <w:proofErr w:type="spellEnd"/>
+      <w:r>
+        <w:t>[</w:t>
+      </w:r>
+      <w:proofErr w:type="spellStart"/>
+      <w:r>
+        <w:t>i</w:t>
+      </w:r>
+      <w:proofErr w:type="spellEnd"/>
+      <w:r>
+        <w:t>]).group())</w:t>
       </w:r>
     </w:p>
     <w:p>
@@ -3428,7 +3539,20 @@
         <w:t>kind</w:t>
       </w:r>
       <w:r>
-        <w:t xml:space="preserve"> = cup[i][39:41]</w:t>
+        <w:t xml:space="preserve"> = cup[</w:t>
+      </w:r>
+      <w:proofErr w:type="spellStart"/>
+      <w:r>
+        <w:t>i</w:t>
+      </w:r>
+      <w:proofErr w:type="spellEnd"/>
+      <w:proofErr w:type="gramStart"/>
+      <w:r>
+        <w:t>][</w:t>
+      </w:r>
+      <w:proofErr w:type="gramEnd"/>
+      <w:r>
+        <w:t>39:41]</w:t>
       </w:r>
     </w:p>
     <w:p>
@@ -3461,7 +3585,28 @@
         <w:t>client</w:t>
       </w:r>
       <w:r>
-        <w:t xml:space="preserve"> = urllib.request.urlopen(cup[i])</w:t>
+        <w:t xml:space="preserve"> = </w:t>
+      </w:r>
+      <w:proofErr w:type="spellStart"/>
+      <w:proofErr w:type="gramStart"/>
+      <w:r>
+        <w:t>urllib.request</w:t>
+      </w:r>
+      <w:proofErr w:type="gramEnd"/>
+      <w:r>
+        <w:t>.urlopen</w:t>
+      </w:r>
+      <w:proofErr w:type="spellEnd"/>
+      <w:r>
+        <w:t>(cup[</w:t>
+      </w:r>
+      <w:proofErr w:type="spellStart"/>
+      <w:r>
+        <w:t>i</w:t>
+      </w:r>
+      <w:proofErr w:type="spellEnd"/>
+      <w:r>
+        <w:t>])</w:t>
       </w:r>
     </w:p>
     <w:p>
@@ -3478,7 +3623,17 @@
         <w:t>page</w:t>
       </w:r>
       <w:r>
-        <w:t xml:space="preserve"> = client.read()</w:t>
+        <w:t xml:space="preserve"> = </w:t>
+      </w:r>
+      <w:proofErr w:type="spellStart"/>
+      <w:proofErr w:type="gramStart"/>
+      <w:r>
+        <w:t>client.read</w:t>
+      </w:r>
+      <w:proofErr w:type="spellEnd"/>
+      <w:proofErr w:type="gramEnd"/>
+      <w:r>
+        <w:t>()</w:t>
       </w:r>
     </w:p>
     <w:p>
@@ -3495,7 +3650,23 @@
         <w:t>soup</w:t>
       </w:r>
       <w:r>
-        <w:t xml:space="preserve"> = BeautifulSoup(page,"lxml")</w:t>
+        <w:t xml:space="preserve"> = </w:t>
+      </w:r>
+      <w:proofErr w:type="spellStart"/>
+      <w:r>
+        <w:t>BeautifulSoup</w:t>
+      </w:r>
+      <w:proofErr w:type="spellEnd"/>
+      <w:r>
+        <w:t>(page,"</w:t>
+      </w:r>
+      <w:proofErr w:type="spellStart"/>
+      <w:r>
+        <w:t>lxml</w:t>
+      </w:r>
+      <w:proofErr w:type="spellEnd"/>
+      <w:r>
+        <w:t>")</w:t>
       </w:r>
     </w:p>
     <w:p>
@@ -3543,16 +3714,29 @@
       <w:pPr>
         <w:spacing w:after="0"/>
       </w:pPr>
-      <w:r>
-        <w:t>def crawl_cups(df):</w:t>
-      </w:r>
-    </w:p>
-    <w:p>
-      <w:pPr>
-        <w:spacing w:after="0"/>
-      </w:pPr>
-      <w:r>
-        <w:t xml:space="preserve">    print() #prints empty line</w:t>
+      <w:proofErr w:type="spellStart"/>
+      <w:r>
+        <w:t>def</w:t>
+      </w:r>
+      <w:proofErr w:type="spellEnd"/>
+      <w:r>
+        <w:t xml:space="preserve"> </w:t>
+      </w:r>
+      <w:proofErr w:type="spellStart"/>
+      <w:r>
+        <w:t>crawl_cups</w:t>
+      </w:r>
+      <w:proofErr w:type="spellEnd"/>
+      <w:r>
+        <w:t>(</w:t>
+      </w:r>
+      <w:proofErr w:type="spellStart"/>
+      <w:r>
+        <w:t>df</w:t>
+      </w:r>
+      <w:proofErr w:type="spellEnd"/>
+      <w:r>
+        <w:t>):</w:t>
       </w:r>
     </w:p>
     <w:p>
@@ -3562,13 +3746,37 @@
       <w:r>
         <w:t xml:space="preserve">    </w:t>
       </w:r>
-    </w:p>
-    <w:p>
-      <w:pPr>
-        <w:spacing w:after="0"/>
-      </w:pPr>
-      <w:r>
-        <w:t xml:space="preserve">    domain = r'http://www.weltfussball.de/alle_spiele/' </w:t>
+      <w:proofErr w:type="gramStart"/>
+      <w:r>
+        <w:t>print(</w:t>
+      </w:r>
+      <w:proofErr w:type="gramEnd"/>
+      <w:r>
+        <w:t>) #prints empty line</w:t>
+      </w:r>
+    </w:p>
+    <w:p>
+      <w:pPr>
+        <w:spacing w:after="0"/>
+      </w:pPr>
+      <w:r>
+        <w:t xml:space="preserve">    </w:t>
+      </w:r>
+    </w:p>
+    <w:p>
+      <w:pPr>
+        <w:spacing w:after="0"/>
+      </w:pPr>
+      <w:r>
+        <w:t xml:space="preserve">    domain = </w:t>
+      </w:r>
+      <w:proofErr w:type="spellStart"/>
+      <w:r>
+        <w:t>r'http</w:t>
+      </w:r>
+      <w:proofErr w:type="spellEnd"/>
+      <w:r>
+        <w:t xml:space="preserve">://www.weltfussball.de/alle_spiele/' </w:t>
       </w:r>
       <w:r>
         <w:rPr>
@@ -3612,7 +3820,17 @@
         <w:spacing w:after="0"/>
       </w:pPr>
       <w:r>
-        <w:t xml:space="preserve">    cup.append(domain + r'em-2016-in-frankreich/')</w:t>
+        <w:t xml:space="preserve">    </w:t>
+      </w:r>
+      <w:proofErr w:type="spellStart"/>
+      <w:proofErr w:type="gramStart"/>
+      <w:r>
+        <w:t>cup.append</w:t>
+      </w:r>
+      <w:proofErr w:type="spellEnd"/>
+      <w:proofErr w:type="gramEnd"/>
+      <w:r>
+        <w:t>(domain + r'em-2016-in-frankreich/')</w:t>
       </w:r>
     </w:p>
     <w:p>
@@ -3642,7 +3860,23 @@
         <w:spacing w:after="0"/>
       </w:pPr>
       <w:r>
-        <w:t xml:space="preserve">    for i in range(0,len(cup)):</w:t>
+        <w:t xml:space="preserve">    for </w:t>
+      </w:r>
+      <w:proofErr w:type="spellStart"/>
+      <w:r>
+        <w:t>i</w:t>
+      </w:r>
+      <w:proofErr w:type="spellEnd"/>
+      <w:r>
+        <w:t xml:space="preserve"> in range(</w:t>
+      </w:r>
+      <w:proofErr w:type="gramStart"/>
+      <w:r>
+        <w:t>0,len</w:t>
+      </w:r>
+      <w:proofErr w:type="gramEnd"/>
+      <w:r>
+        <w:t>(cup)):</w:t>
       </w:r>
     </w:p>
     <w:p>
@@ -3658,15 +3892,62 @@
         <w:spacing w:after="0"/>
       </w:pPr>
       <w:r>
-        <w:t xml:space="preserve">        year = int(re.search('\d+',cup[i]).group())</w:t>
-      </w:r>
-    </w:p>
-    <w:p>
-      <w:pPr>
-        <w:spacing w:after="0"/>
-      </w:pPr>
-      <w:r>
-        <w:t xml:space="preserve">        kind = cup[i][39:41]</w:t>
+        <w:t xml:space="preserve">        year = </w:t>
+      </w:r>
+      <w:proofErr w:type="spellStart"/>
+      <w:r>
+        <w:t>int</w:t>
+      </w:r>
+      <w:proofErr w:type="spellEnd"/>
+      <w:r>
+        <w:t>(</w:t>
+      </w:r>
+      <w:proofErr w:type="spellStart"/>
+      <w:proofErr w:type="gramStart"/>
+      <w:r>
+        <w:t>re.search</w:t>
+      </w:r>
+      <w:proofErr w:type="spellEnd"/>
+      <w:proofErr w:type="gramEnd"/>
+      <w:r>
+        <w:t>('\</w:t>
+      </w:r>
+      <w:proofErr w:type="spellStart"/>
+      <w:r>
+        <w:t>d+',cup</w:t>
+      </w:r>
+      <w:proofErr w:type="spellEnd"/>
+      <w:r>
+        <w:t>[</w:t>
+      </w:r>
+      <w:proofErr w:type="spellStart"/>
+      <w:r>
+        <w:t>i</w:t>
+      </w:r>
+      <w:proofErr w:type="spellEnd"/>
+      <w:r>
+        <w:t>]).group())</w:t>
+      </w:r>
+    </w:p>
+    <w:p>
+      <w:pPr>
+        <w:spacing w:after="0"/>
+      </w:pPr>
+      <w:r>
+        <w:t xml:space="preserve">        kind = cup[</w:t>
+      </w:r>
+      <w:proofErr w:type="spellStart"/>
+      <w:r>
+        <w:t>i</w:t>
+      </w:r>
+      <w:proofErr w:type="spellEnd"/>
+      <w:proofErr w:type="gramStart"/>
+      <w:r>
+        <w:t>][</w:t>
+      </w:r>
+      <w:proofErr w:type="gramEnd"/>
+      <w:r>
+        <w:t>39:41]</w:t>
       </w:r>
     </w:p>
     <w:p>
@@ -3696,23 +3977,70 @@
         <w:spacing w:after="0"/>
       </w:pPr>
       <w:r>
-        <w:t xml:space="preserve">        client = urllib.request.urlopen(cup[i])</w:t>
-      </w:r>
-    </w:p>
-    <w:p>
-      <w:pPr>
-        <w:spacing w:after="0"/>
-      </w:pPr>
-      <w:r>
-        <w:t xml:space="preserve">        page = client.read()</w:t>
-      </w:r>
-    </w:p>
-    <w:p>
-      <w:pPr>
-        <w:spacing w:after="0"/>
-      </w:pPr>
-      <w:r>
-        <w:t xml:space="preserve">        soup = BeautifulSoup(page,"lxml")</w:t>
+        <w:t xml:space="preserve">        client = </w:t>
+      </w:r>
+      <w:proofErr w:type="spellStart"/>
+      <w:proofErr w:type="gramStart"/>
+      <w:r>
+        <w:t>urllib.request</w:t>
+      </w:r>
+      <w:proofErr w:type="gramEnd"/>
+      <w:r>
+        <w:t>.urlopen</w:t>
+      </w:r>
+      <w:proofErr w:type="spellEnd"/>
+      <w:r>
+        <w:t>(cup[</w:t>
+      </w:r>
+      <w:proofErr w:type="spellStart"/>
+      <w:r>
+        <w:t>i</w:t>
+      </w:r>
+      <w:proofErr w:type="spellEnd"/>
+      <w:r>
+        <w:t>])</w:t>
+      </w:r>
+    </w:p>
+    <w:p>
+      <w:pPr>
+        <w:spacing w:after="0"/>
+      </w:pPr>
+      <w:r>
+        <w:t xml:space="preserve">        page = </w:t>
+      </w:r>
+      <w:proofErr w:type="spellStart"/>
+      <w:proofErr w:type="gramStart"/>
+      <w:r>
+        <w:t>client.read</w:t>
+      </w:r>
+      <w:proofErr w:type="spellEnd"/>
+      <w:proofErr w:type="gramEnd"/>
+      <w:r>
+        <w:t>()</w:t>
+      </w:r>
+    </w:p>
+    <w:p>
+      <w:pPr>
+        <w:spacing w:after="0"/>
+      </w:pPr>
+      <w:r>
+        <w:t xml:space="preserve">        soup = </w:t>
+      </w:r>
+      <w:proofErr w:type="spellStart"/>
+      <w:r>
+        <w:t>BeautifulSoup</w:t>
+      </w:r>
+      <w:proofErr w:type="spellEnd"/>
+      <w:r>
+        <w:t>(page,"</w:t>
+      </w:r>
+      <w:proofErr w:type="spellStart"/>
+      <w:r>
+        <w:t>lxml</w:t>
+      </w:r>
+      <w:proofErr w:type="spellEnd"/>
+      <w:r>
+        <w:t>")</w:t>
       </w:r>
     </w:p>
     <w:p>
@@ -3778,7 +4106,23 @@
         <w:spacing w:after="0"/>
       </w:pPr>
       <w:r>
-        <w:t xml:space="preserve">    for i in range(0,len(cup)):</w:t>
+        <w:t xml:space="preserve">    for </w:t>
+      </w:r>
+      <w:proofErr w:type="spellStart"/>
+      <w:r>
+        <w:t>i</w:t>
+      </w:r>
+      <w:proofErr w:type="spellEnd"/>
+      <w:r>
+        <w:t xml:space="preserve"> in range(</w:t>
+      </w:r>
+      <w:proofErr w:type="gramStart"/>
+      <w:r>
+        <w:t>0,len</w:t>
+      </w:r>
+      <w:proofErr w:type="gramEnd"/>
+      <w:r>
+        <w:t>(cup)):</w:t>
       </w:r>
     </w:p>
     <w:p>
@@ -3803,7 +4147,41 @@
         <w:t>year</w:t>
       </w:r>
       <w:r>
-        <w:t xml:space="preserve"> = int(re.search('\d+',cup[i]).group())</w:t>
+        <w:t xml:space="preserve"> = </w:t>
+      </w:r>
+      <w:proofErr w:type="spellStart"/>
+      <w:r>
+        <w:t>int</w:t>
+      </w:r>
+      <w:proofErr w:type="spellEnd"/>
+      <w:r>
+        <w:t>(</w:t>
+      </w:r>
+      <w:proofErr w:type="spellStart"/>
+      <w:proofErr w:type="gramStart"/>
+      <w:r>
+        <w:t>re.search</w:t>
+      </w:r>
+      <w:proofErr w:type="spellEnd"/>
+      <w:proofErr w:type="gramEnd"/>
+      <w:r>
+        <w:t>('\</w:t>
+      </w:r>
+      <w:proofErr w:type="spellStart"/>
+      <w:r>
+        <w:t>d+',cup</w:t>
+      </w:r>
+      <w:proofErr w:type="spellEnd"/>
+      <w:r>
+        <w:t>[</w:t>
+      </w:r>
+      <w:proofErr w:type="spellStart"/>
+      <w:r>
+        <w:t>i</w:t>
+      </w:r>
+      <w:proofErr w:type="spellEnd"/>
+      <w:r>
+        <w:t>]).group())</w:t>
       </w:r>
     </w:p>
     <w:p>
@@ -3820,7 +4198,20 @@
         <w:t>kind</w:t>
       </w:r>
       <w:r>
-        <w:t xml:space="preserve"> = cup[i][39:41]</w:t>
+        <w:t xml:space="preserve"> = cup[</w:t>
+      </w:r>
+      <w:proofErr w:type="spellStart"/>
+      <w:r>
+        <w:t>i</w:t>
+      </w:r>
+      <w:proofErr w:type="spellEnd"/>
+      <w:proofErr w:type="gramStart"/>
+      <w:r>
+        <w:t>][</w:t>
+      </w:r>
+      <w:proofErr w:type="gramEnd"/>
+      <w:r>
+        <w:t>39:41]</w:t>
       </w:r>
     </w:p>
     <w:p>
@@ -3844,23 +4235,70 @@
         <w:spacing w:after="0"/>
       </w:pPr>
       <w:r>
-        <w:t xml:space="preserve">        client = urllib.request.urlopen(cup[i])</w:t>
-      </w:r>
-    </w:p>
-    <w:p>
-      <w:pPr>
-        <w:spacing w:after="0"/>
-      </w:pPr>
-      <w:r>
-        <w:t xml:space="preserve">        page = client.read()</w:t>
-      </w:r>
-    </w:p>
-    <w:p>
-      <w:pPr>
-        <w:spacing w:after="0"/>
-      </w:pPr>
-      <w:r>
-        <w:t xml:space="preserve">        soup = BeautifulSoup(page,"lxml")</w:t>
+        <w:t xml:space="preserve">        client = </w:t>
+      </w:r>
+      <w:proofErr w:type="spellStart"/>
+      <w:proofErr w:type="gramStart"/>
+      <w:r>
+        <w:t>urllib.request</w:t>
+      </w:r>
+      <w:proofErr w:type="gramEnd"/>
+      <w:r>
+        <w:t>.urlopen</w:t>
+      </w:r>
+      <w:proofErr w:type="spellEnd"/>
+      <w:r>
+        <w:t>(cup[</w:t>
+      </w:r>
+      <w:proofErr w:type="spellStart"/>
+      <w:r>
+        <w:t>i</w:t>
+      </w:r>
+      <w:proofErr w:type="spellEnd"/>
+      <w:r>
+        <w:t>])</w:t>
+      </w:r>
+    </w:p>
+    <w:p>
+      <w:pPr>
+        <w:spacing w:after="0"/>
+      </w:pPr>
+      <w:r>
+        <w:t xml:space="preserve">        page = </w:t>
+      </w:r>
+      <w:proofErr w:type="spellStart"/>
+      <w:proofErr w:type="gramStart"/>
+      <w:r>
+        <w:t>client.read</w:t>
+      </w:r>
+      <w:proofErr w:type="spellEnd"/>
+      <w:proofErr w:type="gramEnd"/>
+      <w:r>
+        <w:t>()</w:t>
+      </w:r>
+    </w:p>
+    <w:p>
+      <w:pPr>
+        <w:spacing w:after="0"/>
+      </w:pPr>
+      <w:r>
+        <w:t xml:space="preserve">        soup = </w:t>
+      </w:r>
+      <w:proofErr w:type="spellStart"/>
+      <w:r>
+        <w:t>BeautifulSoup</w:t>
+      </w:r>
+      <w:proofErr w:type="spellEnd"/>
+      <w:r>
+        <w:t>(page,"</w:t>
+      </w:r>
+      <w:proofErr w:type="spellStart"/>
+      <w:r>
+        <w:t>lxml</w:t>
+      </w:r>
+      <w:proofErr w:type="spellEnd"/>
+      <w:r>
+        <w:t>")</w:t>
       </w:r>
     </w:p>
     <w:p>
@@ -3884,23 +4322,83 @@
         <w:spacing w:after="0"/>
       </w:pPr>
       <w:r>
-        <w:t xml:space="preserve">        for tr in soup.findAll('table',{"class": r"standard_tabelle"})[0].findAll('tr'):  </w:t>
-      </w:r>
-    </w:p>
-    <w:p>
-      <w:pPr>
-        <w:spacing w:after="0"/>
-      </w:pPr>
-      <w:r>
-        <w:t xml:space="preserve">            td = tr.findAll('td')</w:t>
-      </w:r>
-    </w:p>
-    <w:p>
-      <w:pPr>
-        <w:spacing w:after="0"/>
-      </w:pPr>
-      <w:r>
-        <w:t xml:space="preserve">            if len(td) == 8:</w:t>
+        <w:t xml:space="preserve">        for </w:t>
+      </w:r>
+      <w:proofErr w:type="spellStart"/>
+      <w:r>
+        <w:t>tr</w:t>
+      </w:r>
+      <w:proofErr w:type="spellEnd"/>
+      <w:r>
+        <w:t xml:space="preserve"> in </w:t>
+      </w:r>
+      <w:proofErr w:type="spellStart"/>
+      <w:proofErr w:type="gramStart"/>
+      <w:r>
+        <w:t>soup.findAll</w:t>
+      </w:r>
+      <w:proofErr w:type="spellEnd"/>
+      <w:proofErr w:type="gramEnd"/>
+      <w:r>
+        <w:t xml:space="preserve">('table',{"class": </w:t>
+      </w:r>
+      <w:proofErr w:type="spellStart"/>
+      <w:r>
+        <w:t>r"standard_tabelle</w:t>
+      </w:r>
+      <w:proofErr w:type="spellEnd"/>
+      <w:r>
+        <w:t>"})[0].</w:t>
+      </w:r>
+      <w:proofErr w:type="spellStart"/>
+      <w:r>
+        <w:t>findAll</w:t>
+      </w:r>
+      <w:proofErr w:type="spellEnd"/>
+      <w:r>
+        <w:t>('</w:t>
+      </w:r>
+      <w:proofErr w:type="spellStart"/>
+      <w:r>
+        <w:t>tr</w:t>
+      </w:r>
+      <w:proofErr w:type="spellEnd"/>
+      <w:r>
+        <w:t xml:space="preserve">'):  </w:t>
+      </w:r>
+    </w:p>
+    <w:p>
+      <w:pPr>
+        <w:spacing w:after="0"/>
+      </w:pPr>
+      <w:r>
+        <w:t xml:space="preserve">            td = </w:t>
+      </w:r>
+      <w:proofErr w:type="spellStart"/>
+      <w:proofErr w:type="gramStart"/>
+      <w:r>
+        <w:t>tr.findAll</w:t>
+      </w:r>
+      <w:proofErr w:type="spellEnd"/>
+      <w:proofErr w:type="gramEnd"/>
+      <w:r>
+        <w:t>('td')</w:t>
+      </w:r>
+    </w:p>
+    <w:p>
+      <w:pPr>
+        <w:spacing w:after="0"/>
+      </w:pPr>
+      <w:r>
+        <w:t xml:space="preserve">            if </w:t>
+      </w:r>
+      <w:proofErr w:type="spellStart"/>
+      <w:r>
+        <w:t>len</w:t>
+      </w:r>
+      <w:proofErr w:type="spellEnd"/>
+      <w:r>
+        <w:t>(td) == 8:</w:t>
       </w:r>
     </w:p>
     <w:p>
@@ -3918,7 +4416,65 @@
         <w:rPr>
           <w:color w:val="92D050"/>
         </w:rPr>
-        <w:t>year = int(re.search('\d+',cup[i]).group())</w:t>
+        <w:t xml:space="preserve">year = </w:t>
+      </w:r>
+      <w:proofErr w:type="spellStart"/>
+      <w:r>
+        <w:rPr>
+          <w:color w:val="92D050"/>
+        </w:rPr>
+        <w:t>int</w:t>
+      </w:r>
+      <w:proofErr w:type="spellEnd"/>
+      <w:r>
+        <w:rPr>
+          <w:color w:val="92D050"/>
+        </w:rPr>
+        <w:t>(</w:t>
+      </w:r>
+      <w:proofErr w:type="spellStart"/>
+      <w:proofErr w:type="gramStart"/>
+      <w:r>
+        <w:rPr>
+          <w:color w:val="92D050"/>
+        </w:rPr>
+        <w:t>re.search</w:t>
+      </w:r>
+      <w:proofErr w:type="spellEnd"/>
+      <w:proofErr w:type="gramEnd"/>
+      <w:r>
+        <w:rPr>
+          <w:color w:val="92D050"/>
+        </w:rPr>
+        <w:t>('\</w:t>
+      </w:r>
+      <w:proofErr w:type="spellStart"/>
+      <w:r>
+        <w:rPr>
+          <w:color w:val="92D050"/>
+        </w:rPr>
+        <w:t>d+',cup</w:t>
+      </w:r>
+      <w:proofErr w:type="spellEnd"/>
+      <w:r>
+        <w:rPr>
+          <w:color w:val="92D050"/>
+        </w:rPr>
+        <w:t>[</w:t>
+      </w:r>
+      <w:proofErr w:type="spellStart"/>
+      <w:r>
+        <w:rPr>
+          <w:color w:val="92D050"/>
+        </w:rPr>
+        <w:t>i</w:t>
+      </w:r>
+      <w:proofErr w:type="spellEnd"/>
+      <w:r>
+        <w:rPr>
+          <w:color w:val="92D050"/>
+        </w:rPr>
+        <w:t>]).group())</w:t>
       </w:r>
     </w:p>
     <w:p>
@@ -3939,24 +4495,118 @@
           <w:color w:val="92D050"/>
         </w:rPr>
         <w:tab/>
-        <w:t xml:space="preserve"> kind = cup[i][39:41]</w:t>
-      </w:r>
-    </w:p>
-    <w:p>
-      <w:pPr>
-        <w:spacing w:after="0"/>
-      </w:pPr>
-      <w:r>
-        <w:t xml:space="preserve">                score = re.findall('\d+',td[5].getText())</w:t>
-      </w:r>
-    </w:p>
-    <w:p>
-      <w:pPr>
-        <w:spacing w:after="0"/>
-      </w:pPr>
-      <w:r>
-        <w:t xml:space="preserve">                df.loc[len(df)] = [td[2].getText(),td[4].getText(),score[0],score[1],</w:t>
-      </w:r>
+        <w:t xml:space="preserve"> kind = cup[</w:t>
+      </w:r>
+      <w:proofErr w:type="spellStart"/>
+      <w:r>
+        <w:rPr>
+          <w:color w:val="92D050"/>
+        </w:rPr>
+        <w:t>i</w:t>
+      </w:r>
+      <w:proofErr w:type="spellEnd"/>
+      <w:proofErr w:type="gramStart"/>
+      <w:r>
+        <w:rPr>
+          <w:color w:val="92D050"/>
+        </w:rPr>
+        <w:t>][</w:t>
+      </w:r>
+      <w:proofErr w:type="gramEnd"/>
+      <w:r>
+        <w:rPr>
+          <w:color w:val="92D050"/>
+        </w:rPr>
+        <w:t>39:41]</w:t>
+      </w:r>
+    </w:p>
+    <w:p>
+      <w:pPr>
+        <w:spacing w:after="0"/>
+      </w:pPr>
+      <w:r>
+        <w:t xml:space="preserve">                score = </w:t>
+      </w:r>
+      <w:proofErr w:type="spellStart"/>
+      <w:proofErr w:type="gramStart"/>
+      <w:r>
+        <w:t>re.findall</w:t>
+      </w:r>
+      <w:proofErr w:type="spellEnd"/>
+      <w:proofErr w:type="gramEnd"/>
+      <w:r>
+        <w:t>('\</w:t>
+      </w:r>
+      <w:proofErr w:type="spellStart"/>
+      <w:r>
+        <w:t>d+',td</w:t>
+      </w:r>
+      <w:proofErr w:type="spellEnd"/>
+      <w:r>
+        <w:t>[5].</w:t>
+      </w:r>
+      <w:proofErr w:type="spellStart"/>
+      <w:r>
+        <w:t>getText</w:t>
+      </w:r>
+      <w:proofErr w:type="spellEnd"/>
+      <w:r>
+        <w:t>())</w:t>
+      </w:r>
+    </w:p>
+    <w:p>
+      <w:pPr>
+        <w:spacing w:after="0"/>
+      </w:pPr>
+      <w:r>
+        <w:t xml:space="preserve">                </w:t>
+      </w:r>
+      <w:proofErr w:type="spellStart"/>
+      <w:r>
+        <w:t>df.loc</w:t>
+      </w:r>
+      <w:proofErr w:type="spellEnd"/>
+      <w:r>
+        <w:t>[</w:t>
+      </w:r>
+      <w:proofErr w:type="spellStart"/>
+      <w:r>
+        <w:t>len</w:t>
+      </w:r>
+      <w:proofErr w:type="spellEnd"/>
+      <w:r>
+        <w:t>(</w:t>
+      </w:r>
+      <w:proofErr w:type="spellStart"/>
+      <w:r>
+        <w:t>df</w:t>
+      </w:r>
+      <w:proofErr w:type="spellEnd"/>
+      <w:r>
+        <w:t>)] = [td[2</w:t>
+      </w:r>
+      <w:proofErr w:type="gramStart"/>
+      <w:r>
+        <w:t>].</w:t>
+      </w:r>
+      <w:proofErr w:type="spellStart"/>
+      <w:r>
+        <w:t>getText</w:t>
+      </w:r>
+      <w:proofErr w:type="spellEnd"/>
+      <w:proofErr w:type="gramEnd"/>
+      <w:r>
+        <w:t>(),td[4].</w:t>
+      </w:r>
+      <w:proofErr w:type="spellStart"/>
+      <w:r>
+        <w:t>getText</w:t>
+      </w:r>
+      <w:proofErr w:type="spellEnd"/>
+      <w:r>
+        <w:t>(),score[0],score[1],</w:t>
+      </w:r>
+      <w:proofErr w:type="spellStart"/>
       <w:r>
         <w:rPr>
           <w:highlight w:val="red"/>
@@ -3972,6 +4622,7 @@
         </w:rPr>
         <w:t>kind</w:t>
       </w:r>
+      <w:proofErr w:type="spellEnd"/>
       <w:r>
         <w:t>]</w:t>
       </w:r>
@@ -3989,7 +4640,15 @@
         <w:spacing w:after="0"/>
       </w:pPr>
       <w:r>
-        <w:t xml:space="preserve">        #translate into english for printing</w:t>
+        <w:t xml:space="preserve">        #translate into </w:t>
+      </w:r>
+      <w:proofErr w:type="spellStart"/>
+      <w:r>
+        <w:t>english</w:t>
+      </w:r>
+      <w:proofErr w:type="spellEnd"/>
+      <w:r>
+        <w:t xml:space="preserve"> for printing</w:t>
       </w:r>
     </w:p>
     <w:p>
@@ -4006,7 +4665,15 @@
         <w:t>kind</w:t>
       </w:r>
       <w:r>
-        <w:t xml:space="preserve"> == 'em':</w:t>
+        <w:t xml:space="preserve"> == '</w:t>
+      </w:r>
+      <w:proofErr w:type="spellStart"/>
+      <w:r>
+        <w:t>em</w:t>
+      </w:r>
+      <w:proofErr w:type="spellEnd"/>
+      <w:r>
+        <w:t>':</w:t>
       </w:r>
     </w:p>
     <w:p>
@@ -4023,7 +4690,25 @@
         <w:t>kind</w:t>
       </w:r>
       <w:r>
-        <w:t xml:space="preserve"> = kind.replace('em','EC')</w:t>
+        <w:t xml:space="preserve"> = </w:t>
+      </w:r>
+      <w:proofErr w:type="spellStart"/>
+      <w:proofErr w:type="gramStart"/>
+      <w:r>
+        <w:t>kind.replace</w:t>
+      </w:r>
+      <w:proofErr w:type="spellEnd"/>
+      <w:proofErr w:type="gramEnd"/>
+      <w:r>
+        <w:t>('</w:t>
+      </w:r>
+      <w:proofErr w:type="spellStart"/>
+      <w:r>
+        <w:t>em</w:t>
+      </w:r>
+      <w:proofErr w:type="spellEnd"/>
+      <w:r>
+        <w:t>','EC')</w:t>
       </w:r>
     </w:p>
     <w:p>
@@ -4048,7 +4733,25 @@
         <w:t>kind</w:t>
       </w:r>
       <w:r>
-        <w:t xml:space="preserve"> = kind.replace('wm','WC')</w:t>
+        <w:t xml:space="preserve"> = </w:t>
+      </w:r>
+      <w:proofErr w:type="spellStart"/>
+      <w:proofErr w:type="gramStart"/>
+      <w:r>
+        <w:t>kind.replace</w:t>
+      </w:r>
+      <w:proofErr w:type="spellEnd"/>
+      <w:proofErr w:type="gramEnd"/>
+      <w:r>
+        <w:t>('</w:t>
+      </w:r>
+      <w:proofErr w:type="spellStart"/>
+      <w:r>
+        <w:t>wm</w:t>
+      </w:r>
+      <w:proofErr w:type="spellEnd"/>
+      <w:r>
+        <w:t>','WC')</w:t>
       </w:r>
     </w:p>
     <w:p>
@@ -4064,8 +4767,25 @@
         <w:spacing w:after="0"/>
       </w:pPr>
       <w:r>
-        <w:t xml:space="preserve">        print("Data of {}-{} were downloaded.".format(</w:t>
-      </w:r>
+        <w:t xml:space="preserve">        </w:t>
+      </w:r>
+      <w:proofErr w:type="gramStart"/>
+      <w:r>
+        <w:t>print(</w:t>
+      </w:r>
+      <w:proofErr w:type="gramEnd"/>
+      <w:r>
+        <w:t xml:space="preserve">"Data of {}-{} were </w:t>
+      </w:r>
+      <w:proofErr w:type="spellStart"/>
+      <w:r>
+        <w:t>downloaded.".format</w:t>
+      </w:r>
+      <w:proofErr w:type="spellEnd"/>
+      <w:r>
+        <w:t>(</w:t>
+      </w:r>
+      <w:proofErr w:type="spellStart"/>
       <w:r>
         <w:rPr>
           <w:highlight w:val="red"/>
@@ -4081,6 +4801,7 @@
         </w:rPr>
         <w:t>year</w:t>
       </w:r>
+      <w:proofErr w:type="spellEnd"/>
       <w:r>
         <w:t>))</w:t>
       </w:r>
@@ -4112,7 +4833,7 @@
       </w:pPr>
       <w:r>
         <w:pict>
-          <v:shape id="_x0000_i1076" type="#_x0000_t75" style="width:453.45pt;height:205.6pt">
+          <v:shape id="_x0000_i1031" type="#_x0000_t75" style="width:453.15pt;height:205.85pt">
             <v:imagedata r:id="rId19" o:title="Travis_CI_history"/>
           </v:shape>
         </w:pict>
@@ -4146,7 +4867,7 @@
       </w:pPr>
       <w:r>
         <w:pict>
-          <v:shape id="_x0000_i1077" type="#_x0000_t75" style="width:407.75pt;height:157.15pt">
+          <v:shape id="_x0000_i1032" type="#_x0000_t75" style="width:407.75pt;height:157.3pt">
             <v:imagedata r:id="rId20" o:title="Travis_CI_files"/>
           </v:shape>
         </w:pict>
@@ -4178,20 +4899,36 @@
         <w:spacing w:after="0"/>
       </w:pPr>
       <w:r>
-        <w:t>In Order to get the requirements of a project you can use the python package pipreqs. It can be installed by typing the following line in your terminal:</w:t>
-      </w:r>
-    </w:p>
-    <w:p>
-      <w:pPr>
-        <w:spacing w:after="0"/>
-      </w:pPr>
-    </w:p>
-    <w:p>
-      <w:pPr>
-        <w:spacing w:after="0"/>
-      </w:pPr>
-      <w:r>
-        <w:t xml:space="preserve">Pip install pipreqs </w:t>
+        <w:t xml:space="preserve">In Order to get the requirements of a project you can use the python package </w:t>
+      </w:r>
+      <w:proofErr w:type="spellStart"/>
+      <w:r>
+        <w:t>pipreqs</w:t>
+      </w:r>
+      <w:proofErr w:type="spellEnd"/>
+      <w:r>
+        <w:t>. It can be installed by typing the following line in your terminal:</w:t>
+      </w:r>
+    </w:p>
+    <w:p>
+      <w:pPr>
+        <w:spacing w:after="0"/>
+      </w:pPr>
+    </w:p>
+    <w:p>
+      <w:pPr>
+        <w:spacing w:after="0"/>
+      </w:pPr>
+      <w:r>
+        <w:t xml:space="preserve">Pip install </w:t>
+      </w:r>
+      <w:proofErr w:type="spellStart"/>
+      <w:r>
+        <w:t>pipreqs</w:t>
+      </w:r>
+      <w:proofErr w:type="spellEnd"/>
+      <w:r>
+        <w:t xml:space="preserve"> </w:t>
       </w:r>
     </w:p>
     <w:p>
@@ -4239,9 +4976,19 @@
       <w:pPr>
         <w:spacing w:after="0"/>
       </w:pPr>
-      <w:r>
-        <w:t>pipreqs --force Pet_Project</w:t>
-      </w:r>
+      <w:proofErr w:type="spellStart"/>
+      <w:r>
+        <w:t>pipreqs</w:t>
+      </w:r>
+      <w:proofErr w:type="spellEnd"/>
+      <w:r>
+        <w:t xml:space="preserve"> --force </w:t>
+      </w:r>
+      <w:proofErr w:type="spellStart"/>
+      <w:r>
+        <w:t>Pet_Project</w:t>
+      </w:r>
+      <w:proofErr w:type="spellEnd"/>
     </w:p>
     <w:p/>
     <w:p>
@@ -4294,40 +5041,146 @@
       <w:pPr>
         <w:spacing w:after="0"/>
       </w:pPr>
-      <w:r>
-        <w:t>def time_execution(f):</w:t>
-      </w:r>
-    </w:p>
-    <w:p>
-      <w:pPr>
-        <w:spacing w:after="0"/>
-      </w:pPr>
-      <w:r>
-        <w:t xml:space="preserve">    def wrapped(*args, **kws):</w:t>
-      </w:r>
-    </w:p>
-    <w:p>
-      <w:pPr>
-        <w:spacing w:after="0"/>
-      </w:pPr>
-      <w:r>
-        <w:t xml:space="preserve">        now = datetime.datetime.now()</w:t>
-      </w:r>
-    </w:p>
-    <w:p>
-      <w:pPr>
-        <w:spacing w:after="0"/>
-      </w:pPr>
-      <w:r>
-        <w:t xml:space="preserve">        print('[' + str(now) + '] Call Function: ' + f.__name__ + '()')</w:t>
-      </w:r>
-    </w:p>
-    <w:p>
-      <w:pPr>
-        <w:spacing w:after="0"/>
-      </w:pPr>
-      <w:r>
-        <w:t xml:space="preserve">        return f(*args, **kws)</w:t>
+      <w:proofErr w:type="spellStart"/>
+      <w:r>
+        <w:t>def</w:t>
+      </w:r>
+      <w:proofErr w:type="spellEnd"/>
+      <w:r>
+        <w:t xml:space="preserve"> </w:t>
+      </w:r>
+      <w:proofErr w:type="spellStart"/>
+      <w:r>
+        <w:t>time_execution</w:t>
+      </w:r>
+      <w:proofErr w:type="spellEnd"/>
+      <w:r>
+        <w:t>(f):</w:t>
+      </w:r>
+    </w:p>
+    <w:p>
+      <w:pPr>
+        <w:spacing w:after="0"/>
+      </w:pPr>
+      <w:r>
+        <w:t xml:space="preserve">    </w:t>
+      </w:r>
+      <w:proofErr w:type="spellStart"/>
+      <w:r>
+        <w:t>def</w:t>
+      </w:r>
+      <w:proofErr w:type="spellEnd"/>
+      <w:r>
+        <w:t xml:space="preserve"> </w:t>
+      </w:r>
+      <w:proofErr w:type="gramStart"/>
+      <w:r>
+        <w:t>wrapped(</w:t>
+      </w:r>
+      <w:proofErr w:type="gramEnd"/>
+      <w:r>
+        <w:t>*</w:t>
+      </w:r>
+      <w:proofErr w:type="spellStart"/>
+      <w:r>
+        <w:t>args</w:t>
+      </w:r>
+      <w:proofErr w:type="spellEnd"/>
+      <w:r>
+        <w:t>, **</w:t>
+      </w:r>
+      <w:proofErr w:type="spellStart"/>
+      <w:r>
+        <w:t>kws</w:t>
+      </w:r>
+      <w:proofErr w:type="spellEnd"/>
+      <w:r>
+        <w:t>):</w:t>
+      </w:r>
+    </w:p>
+    <w:p>
+      <w:pPr>
+        <w:spacing w:after="0"/>
+      </w:pPr>
+      <w:r>
+        <w:t xml:space="preserve">        now = </w:t>
+      </w:r>
+      <w:proofErr w:type="spellStart"/>
+      <w:proofErr w:type="gramStart"/>
+      <w:r>
+        <w:t>datetime.datetime.now</w:t>
+      </w:r>
+      <w:proofErr w:type="spellEnd"/>
+      <w:r>
+        <w:t>(</w:t>
+      </w:r>
+      <w:proofErr w:type="gramEnd"/>
+      <w:r>
+        <w:t>)</w:t>
+      </w:r>
+    </w:p>
+    <w:p>
+      <w:pPr>
+        <w:spacing w:after="0"/>
+      </w:pPr>
+      <w:r>
+        <w:t xml:space="preserve">        </w:t>
+      </w:r>
+      <w:proofErr w:type="gramStart"/>
+      <w:r>
+        <w:t>print(</w:t>
+      </w:r>
+      <w:proofErr w:type="gramEnd"/>
+      <w:r>
+        <w:t xml:space="preserve">'[' + </w:t>
+      </w:r>
+      <w:proofErr w:type="spellStart"/>
+      <w:r>
+        <w:t>str</w:t>
+      </w:r>
+      <w:proofErr w:type="spellEnd"/>
+      <w:r>
+        <w:t xml:space="preserve">(now) + '] Call Function: ' + </w:t>
+      </w:r>
+      <w:proofErr w:type="spellStart"/>
+      <w:r>
+        <w:t>f.__name</w:t>
+      </w:r>
+      <w:proofErr w:type="spellEnd"/>
+      <w:r>
+        <w:t>__ + '()')</w:t>
+      </w:r>
+    </w:p>
+    <w:p>
+      <w:pPr>
+        <w:spacing w:after="0"/>
+      </w:pPr>
+      <w:r>
+        <w:t xml:space="preserve">        return </w:t>
+      </w:r>
+      <w:proofErr w:type="gramStart"/>
+      <w:r>
+        <w:t>f(</w:t>
+      </w:r>
+      <w:proofErr w:type="gramEnd"/>
+      <w:r>
+        <w:t>*</w:t>
+      </w:r>
+      <w:proofErr w:type="spellStart"/>
+      <w:r>
+        <w:t>args</w:t>
+      </w:r>
+      <w:proofErr w:type="spellEnd"/>
+      <w:r>
+        <w:t>, **</w:t>
+      </w:r>
+      <w:proofErr w:type="spellStart"/>
+      <w:r>
+        <w:t>kws</w:t>
+      </w:r>
+      <w:proofErr w:type="spellEnd"/>
+      <w:r>
+        <w:t>)</w:t>
       </w:r>
     </w:p>
     <w:p>
@@ -4348,15 +5201,41 @@
         <w:spacing w:after="0"/>
       </w:pPr>
       <w:r>
-        <w:t>@time_execution</w:t>
-      </w:r>
-    </w:p>
-    <w:p>
-      <w:pPr>
-        <w:spacing w:after="0"/>
-      </w:pPr>
-      <w:r>
-        <w:t>def crawl_cups(df):</w:t>
+        <w:t>@</w:t>
+      </w:r>
+      <w:proofErr w:type="spellStart"/>
+      <w:r>
+        <w:t>time_execution</w:t>
+      </w:r>
+      <w:proofErr w:type="spellEnd"/>
+    </w:p>
+    <w:p>
+      <w:pPr>
+        <w:spacing w:after="0"/>
+      </w:pPr>
+      <w:proofErr w:type="spellStart"/>
+      <w:r>
+        <w:t>def</w:t>
+      </w:r>
+      <w:proofErr w:type="spellEnd"/>
+      <w:r>
+        <w:t xml:space="preserve"> </w:t>
+      </w:r>
+      <w:proofErr w:type="spellStart"/>
+      <w:r>
+        <w:t>crawl_cups</w:t>
+      </w:r>
+      <w:proofErr w:type="spellEnd"/>
+      <w:r>
+        <w:t>(</w:t>
+      </w:r>
+      <w:proofErr w:type="spellStart"/>
+      <w:r>
+        <w:t>df</w:t>
+      </w:r>
+      <w:proofErr w:type="spellEnd"/>
+      <w:r>
+        <w:t>):</w:t>
       </w:r>
     </w:p>
     <w:p>
@@ -4390,7 +5269,7 @@
       </w:pPr>
       <w:r>
         <w:pict>
-          <v:shape id="_x0000_i1078" type="#_x0000_t75" style="width:373.15pt;height:133.6pt">
+          <v:shape id="_x0000_i1033" type="#_x0000_t75" style="width:373.3pt;height:133.45pt">
             <v:imagedata r:id="rId21" o:title="AOP"/>
           </v:shape>
         </w:pict>
@@ -4516,7 +5395,15 @@
         <w:t>Since I only use each functions once, all functions are</w:t>
       </w:r>
       <w:r>
-        <w:t xml:space="preserve"> nearly side effect free. There are few exceptions where I have been using methods of Pandas Dataframes, but these calls are irreplaceable.</w:t>
+        <w:t xml:space="preserve"> nearly side effect free. There are few exceptions where I have been using methods of Pandas </w:t>
+      </w:r>
+      <w:proofErr w:type="spellStart"/>
+      <w:r>
+        <w:t>Dataframes</w:t>
+      </w:r>
+      <w:proofErr w:type="spellEnd"/>
+      <w:r>
+        <w:t>, but these calls are irreplaceable.</w:t>
       </w:r>
     </w:p>
     <w:p/>
@@ -4616,8 +5503,21 @@
       <w:pPr>
         <w:spacing w:after="0"/>
       </w:pPr>
-      <w:r>
-        <w:t xml:space="preserve">def outerFunction(text): </w:t>
+      <w:proofErr w:type="spellStart"/>
+      <w:r>
+        <w:t>def</w:t>
+      </w:r>
+      <w:proofErr w:type="spellEnd"/>
+      <w:r>
+        <w:t xml:space="preserve"> </w:t>
+      </w:r>
+      <w:proofErr w:type="spellStart"/>
+      <w:r>
+        <w:t>outerFunction</w:t>
+      </w:r>
+      <w:proofErr w:type="spellEnd"/>
+      <w:r>
+        <w:t xml:space="preserve">(text): </w:t>
       </w:r>
     </w:p>
     <w:p>
@@ -4641,7 +5541,28 @@
         <w:spacing w:after="0"/>
       </w:pPr>
       <w:r>
-        <w:t xml:space="preserve">    def innerFunction(): </w:t>
+        <w:t xml:space="preserve">    </w:t>
+      </w:r>
+      <w:proofErr w:type="spellStart"/>
+      <w:r>
+        <w:t>def</w:t>
+      </w:r>
+      <w:proofErr w:type="spellEnd"/>
+      <w:r>
+        <w:t xml:space="preserve"> </w:t>
+      </w:r>
+      <w:proofErr w:type="spellStart"/>
+      <w:proofErr w:type="gramStart"/>
+      <w:r>
+        <w:t>innerFunction</w:t>
+      </w:r>
+      <w:proofErr w:type="spellEnd"/>
+      <w:r>
+        <w:t>(</w:t>
+      </w:r>
+      <w:proofErr w:type="gramEnd"/>
+      <w:r>
+        <w:t xml:space="preserve">): </w:t>
       </w:r>
     </w:p>
     <w:p>
@@ -4665,7 +5586,20 @@
         <w:spacing w:after="0"/>
       </w:pPr>
       <w:r>
-        <w:t xml:space="preserve">    innerFunction() </w:t>
+        <w:t xml:space="preserve">    </w:t>
+      </w:r>
+      <w:proofErr w:type="spellStart"/>
+      <w:proofErr w:type="gramStart"/>
+      <w:r>
+        <w:t>innerFunction</w:t>
+      </w:r>
+      <w:proofErr w:type="spellEnd"/>
+      <w:r>
+        <w:t>(</w:t>
+      </w:r>
+      <w:proofErr w:type="gramEnd"/>
+      <w:r>
+        <w:t xml:space="preserve">) </w:t>
       </w:r>
     </w:p>
     <w:p>
@@ -4689,10 +5623,15 @@
         <w:spacing w:after="0"/>
       </w:pPr>
       <w:r>
-        <w:t xml:space="preserve">    outerFunction('Hey!')</w:t>
-      </w:r>
-      <w:r>
-        <w:t xml:space="preserve"> </w:t>
+        <w:t xml:space="preserve">    </w:t>
+      </w:r>
+      <w:proofErr w:type="spellStart"/>
+      <w:r>
+        <w:t>outerFunction</w:t>
+      </w:r>
+      <w:proofErr w:type="spellEnd"/>
+      <w:r>
+        <w:t xml:space="preserve">('Hey!') </w:t>
       </w:r>
       <w:r>
         <w:tab/>
@@ -4741,8 +5680,6 @@
       <w:r>
         <w:t xml:space="preserve"> in project</w:t>
       </w:r>
-      <w:bookmarkStart w:id="27" w:name="_GoBack"/>
-      <w:bookmarkEnd w:id="27"/>
       <w:r>
         <w:t>:</w:t>
       </w:r>
@@ -4752,32 +5689,154 @@
       <w:pPr>
         <w:spacing w:after="0"/>
       </w:pPr>
-      <w:r>
-        <w:t>def umlaute(df):</w:t>
-      </w:r>
-    </w:p>
-    <w:p>
-      <w:pPr>
-        <w:spacing w:after="0"/>
-      </w:pPr>
-      <w:r>
-        <w:t xml:space="preserve">    #replace umlaute</w:t>
-      </w:r>
-    </w:p>
-    <w:p>
-      <w:pPr>
-        <w:spacing w:after="0"/>
-      </w:pPr>
-      <w:r>
-        <w:t xml:space="preserve">    df[['n1','n2']] = df[['n1','n2']].replace(to_replace = 'Rumänien', value ='Rumaenien')</w:t>
-      </w:r>
-    </w:p>
-    <w:p>
-      <w:pPr>
-        <w:spacing w:after="0"/>
-      </w:pPr>
-      <w:r>
-        <w:t xml:space="preserve">    df[['n1','n2']] = df[['n1','n2']].replace(to_replace = 'Österreich', value ='Oesterreich')</w:t>
+      <w:proofErr w:type="spellStart"/>
+      <w:r>
+        <w:t>def</w:t>
+      </w:r>
+      <w:proofErr w:type="spellEnd"/>
+      <w:r>
+        <w:t xml:space="preserve"> </w:t>
+      </w:r>
+      <w:proofErr w:type="spellStart"/>
+      <w:r>
+        <w:t>umlaute</w:t>
+      </w:r>
+      <w:proofErr w:type="spellEnd"/>
+      <w:r>
+        <w:t>(</w:t>
+      </w:r>
+      <w:proofErr w:type="spellStart"/>
+      <w:r>
+        <w:t>df</w:t>
+      </w:r>
+      <w:proofErr w:type="spellEnd"/>
+      <w:r>
+        <w:t>):</w:t>
+      </w:r>
+    </w:p>
+    <w:p>
+      <w:pPr>
+        <w:spacing w:after="0"/>
+      </w:pPr>
+      <w:r>
+        <w:t xml:space="preserve">    #replace </w:t>
+      </w:r>
+      <w:proofErr w:type="spellStart"/>
+      <w:r>
+        <w:t>umlaute</w:t>
+      </w:r>
+      <w:proofErr w:type="spellEnd"/>
+    </w:p>
+    <w:p>
+      <w:pPr>
+        <w:spacing w:after="0"/>
+      </w:pPr>
+      <w:r>
+        <w:t xml:space="preserve">    </w:t>
+      </w:r>
+      <w:proofErr w:type="spellStart"/>
+      <w:r>
+        <w:t>df</w:t>
+      </w:r>
+      <w:proofErr w:type="spellEnd"/>
+      <w:r>
+        <w:t xml:space="preserve">[['n1','n2']] = </w:t>
+      </w:r>
+      <w:proofErr w:type="spellStart"/>
+      <w:r>
+        <w:t>df</w:t>
+      </w:r>
+      <w:proofErr w:type="spellEnd"/>
+      <w:r>
+        <w:t>[['n1','n2']</w:t>
+      </w:r>
+      <w:proofErr w:type="gramStart"/>
+      <w:r>
+        <w:t>].replace</w:t>
+      </w:r>
+      <w:proofErr w:type="gramEnd"/>
+      <w:r>
+        <w:t>(</w:t>
+      </w:r>
+      <w:proofErr w:type="spellStart"/>
+      <w:r>
+        <w:t>to_replace</w:t>
+      </w:r>
+      <w:proofErr w:type="spellEnd"/>
+      <w:r>
+        <w:t xml:space="preserve"> = '</w:t>
+      </w:r>
+      <w:proofErr w:type="spellStart"/>
+      <w:r>
+        <w:t>Rumänien</w:t>
+      </w:r>
+      <w:proofErr w:type="spellEnd"/>
+      <w:r>
+        <w:t>', value ='</w:t>
+      </w:r>
+      <w:proofErr w:type="spellStart"/>
+      <w:r>
+        <w:t>Rumaenien</w:t>
+      </w:r>
+      <w:proofErr w:type="spellEnd"/>
+      <w:r>
+        <w:t>')</w:t>
+      </w:r>
+    </w:p>
+    <w:p>
+      <w:pPr>
+        <w:spacing w:after="0"/>
+      </w:pPr>
+      <w:r>
+        <w:t xml:space="preserve">    </w:t>
+      </w:r>
+      <w:proofErr w:type="spellStart"/>
+      <w:r>
+        <w:t>df</w:t>
+      </w:r>
+      <w:proofErr w:type="spellEnd"/>
+      <w:r>
+        <w:t xml:space="preserve">[['n1','n2']] = </w:t>
+      </w:r>
+      <w:proofErr w:type="spellStart"/>
+      <w:r>
+        <w:t>df</w:t>
+      </w:r>
+      <w:proofErr w:type="spellEnd"/>
+      <w:r>
+        <w:t>[['n1','n2']</w:t>
+      </w:r>
+      <w:proofErr w:type="gramStart"/>
+      <w:r>
+        <w:t>].replace</w:t>
+      </w:r>
+      <w:proofErr w:type="gramEnd"/>
+      <w:r>
+        <w:t>(</w:t>
+      </w:r>
+      <w:proofErr w:type="spellStart"/>
+      <w:r>
+        <w:t>to_replace</w:t>
+      </w:r>
+      <w:proofErr w:type="spellEnd"/>
+      <w:r>
+        <w:t xml:space="preserve"> = '</w:t>
+      </w:r>
+      <w:proofErr w:type="spellStart"/>
+      <w:r>
+        <w:t>Österreich</w:t>
+      </w:r>
+      <w:proofErr w:type="spellEnd"/>
+      <w:r>
+        <w:t>', value ='</w:t>
+      </w:r>
+      <w:proofErr w:type="spellStart"/>
+      <w:r>
+        <w:t>Oesterreich</w:t>
+      </w:r>
+      <w:proofErr w:type="spellEnd"/>
+      <w:r>
+        <w:t>')</w:t>
       </w:r>
     </w:p>
     <w:p>
@@ -4806,31 +5865,109 @@
         <w:spacing w:after="0"/>
       </w:pPr>
       <w:r>
-        <w:t xml:space="preserve">    #replace = ['Rumänien',...]</w:t>
-      </w:r>
-    </w:p>
-    <w:p>
-      <w:pPr>
-        <w:spacing w:after="0"/>
-      </w:pPr>
-      <w:r>
-        <w:t xml:space="preserve">    #value = ['Rumaenien',...]</w:t>
-      </w:r>
-    </w:p>
-    <w:p>
-      <w:pPr>
-        <w:spacing w:after="0"/>
-      </w:pPr>
-      <w:r>
-        <w:t xml:space="preserve">    #f = lambda replace,val: df[['n1','n2']].replace(to_replace = replace, value = val)</w:t>
-      </w:r>
-    </w:p>
-    <w:p>
-      <w:pPr>
-        <w:spacing w:after="0"/>
-      </w:pPr>
-      <w:r>
-        <w:t xml:space="preserve">    #df[['n1','n2']] = f(replace,value)</w:t>
+        <w:t xml:space="preserve">    #replace = ['</w:t>
+      </w:r>
+      <w:proofErr w:type="spellStart"/>
+      <w:r>
+        <w:t>Rumänien</w:t>
+      </w:r>
+      <w:proofErr w:type="spellEnd"/>
+      <w:proofErr w:type="gramStart"/>
+      <w:r>
+        <w:t>',...</w:t>
+      </w:r>
+      <w:proofErr w:type="gramEnd"/>
+      <w:r>
+        <w:t>]</w:t>
+      </w:r>
+    </w:p>
+    <w:p>
+      <w:pPr>
+        <w:spacing w:after="0"/>
+      </w:pPr>
+      <w:r>
+        <w:t xml:space="preserve">    #value = ['</w:t>
+      </w:r>
+      <w:proofErr w:type="spellStart"/>
+      <w:r>
+        <w:t>Rumaenien</w:t>
+      </w:r>
+      <w:proofErr w:type="spellEnd"/>
+      <w:proofErr w:type="gramStart"/>
+      <w:r>
+        <w:t>',...</w:t>
+      </w:r>
+      <w:proofErr w:type="gramEnd"/>
+      <w:r>
+        <w:t>]</w:t>
+      </w:r>
+    </w:p>
+    <w:p>
+      <w:pPr>
+        <w:spacing w:after="0"/>
+      </w:pPr>
+      <w:r>
+        <w:t xml:space="preserve">    #f = lambda </w:t>
+      </w:r>
+      <w:proofErr w:type="spellStart"/>
+      <w:proofErr w:type="gramStart"/>
+      <w:r>
+        <w:t>replace,val</w:t>
+      </w:r>
+      <w:proofErr w:type="spellEnd"/>
+      <w:proofErr w:type="gramEnd"/>
+      <w:r>
+        <w:t xml:space="preserve">: </w:t>
+      </w:r>
+      <w:proofErr w:type="spellStart"/>
+      <w:r>
+        <w:t>df</w:t>
+      </w:r>
+      <w:proofErr w:type="spellEnd"/>
+      <w:r>
+        <w:t>[['n1','n2']].replace(</w:t>
+      </w:r>
+      <w:proofErr w:type="spellStart"/>
+      <w:r>
+        <w:t>to_replace</w:t>
+      </w:r>
+      <w:proofErr w:type="spellEnd"/>
+      <w:r>
+        <w:t xml:space="preserve"> = replace, value = </w:t>
+      </w:r>
+      <w:proofErr w:type="spellStart"/>
+      <w:r>
+        <w:t>val</w:t>
+      </w:r>
+      <w:proofErr w:type="spellEnd"/>
+      <w:r>
+        <w:t>)</w:t>
+      </w:r>
+    </w:p>
+    <w:p>
+      <w:pPr>
+        <w:spacing w:after="0"/>
+      </w:pPr>
+      <w:r>
+        <w:t xml:space="preserve">    #</w:t>
+      </w:r>
+      <w:proofErr w:type="spellStart"/>
+      <w:r>
+        <w:t>df</w:t>
+      </w:r>
+      <w:proofErr w:type="spellEnd"/>
+      <w:r>
+        <w:t>[['n1','n2']] = f(</w:t>
+      </w:r>
+      <w:proofErr w:type="spellStart"/>
+      <w:proofErr w:type="gramStart"/>
+      <w:r>
+        <w:t>replace,value</w:t>
+      </w:r>
+      <w:proofErr w:type="spellEnd"/>
+      <w:proofErr w:type="gramEnd"/>
+      <w:r>
+        <w:t>)</w:t>
       </w:r>
     </w:p>
     <w:p>
@@ -4841,18 +5978,6 @@
     <w:p/>
     <w:p/>
     <w:p/>
-    <w:p/>
-    <w:p/>
-    <w:p>
-      <w:pPr>
-        <w:pStyle w:val="berschrift1"/>
-      </w:pPr>
-      <w:bookmarkStart w:id="28" w:name="_Toc524449100"/>
-      <w:r>
-        <w:t>Logical Solver</w:t>
-      </w:r>
-      <w:bookmarkEnd w:id="28"/>
-    </w:p>
     <w:p>
       <w:pPr>
         <w:rPr>
@@ -4862,6 +5987,7 @@
           <w:szCs w:val="32"/>
         </w:rPr>
       </w:pPr>
+      <w:bookmarkStart w:id="27" w:name="_Toc524449100"/>
       <w:r>
         <w:br w:type="page"/>
       </w:r>
@@ -4870,15 +5996,352 @@
       <w:pPr>
         <w:pStyle w:val="berschrift1"/>
       </w:pPr>
-      <w:bookmarkStart w:id="29" w:name="_Toc524449101"/>
+      <w:r>
+        <w:lastRenderedPageBreak/>
+        <w:t>Logical Solver</w:t>
+      </w:r>
+      <w:bookmarkEnd w:id="27"/>
+    </w:p>
+    <w:p/>
+    <w:p>
+      <w:r>
+        <w:t>A logical solver is usually used in</w:t>
+      </w:r>
+      <w:r>
+        <w:t xml:space="preserve"> games such as Rock-Paper-Scissors or Tic-Tac-Toe, where you know the outcome depending on the turn and other possible variables. You can also predict the possibility, whether you’ll win or not. The course of a Tic-Tac-Toe match can be displayed as a tree of possible turns. </w:t>
+      </w:r>
+      <w:r>
+        <w:t xml:space="preserve">In Rock-Paper-Scissors it’s even easier. You can directly get out, whether someone is going to win or lose against a certain </w:t>
+      </w:r>
+      <w:r>
+        <w:t>turn, or the match ends in a draw.</w:t>
+      </w:r>
+    </w:p>
+    <w:p>
+      <w:pPr>
+        <w:spacing w:after="0"/>
+      </w:pPr>
+      <w:r>
+        <w:t>In my program</w:t>
+      </w:r>
+      <w:r>
+        <w:t>, logical programming is used to give point</w:t>
+      </w:r>
+      <w:r>
+        <w:t>s based on the predicted scores and the actual scores.</w:t>
+      </w:r>
+    </w:p>
+    <w:p>
+      <w:pPr>
+        <w:spacing w:after="0"/>
+      </w:pPr>
+    </w:p>
+    <w:p>
+      <w:pPr>
+        <w:spacing w:after="0"/>
+      </w:pPr>
+      <w:r>
+        <w:t xml:space="preserve">predicted score is actual score </w:t>
+      </w:r>
+      <w:r>
+        <w:tab/>
+      </w:r>
+      <w:r>
+        <w:t>- 3 points</w:t>
+      </w:r>
+    </w:p>
+    <w:p>
+      <w:pPr>
+        <w:spacing w:after="0"/>
+      </w:pPr>
+      <w:r>
+        <w:t xml:space="preserve">score tendency is correct       </w:t>
+      </w:r>
+      <w:r>
+        <w:tab/>
+      </w:r>
+      <w:r>
+        <w:t>- 2 points</w:t>
+      </w:r>
+    </w:p>
+    <w:p>
+      <w:pPr>
+        <w:spacing w:after="0"/>
+      </w:pPr>
+      <w:r>
+        <w:t xml:space="preserve">predicted the winner </w:t>
+      </w:r>
+      <w:proofErr w:type="gramStart"/>
+      <w:r>
+        <w:t xml:space="preserve">correctly  </w:t>
+      </w:r>
+      <w:r>
+        <w:tab/>
+      </w:r>
+      <w:proofErr w:type="gramEnd"/>
+      <w:r>
+        <w:t>- 1 point</w:t>
+      </w:r>
+    </w:p>
+    <w:p>
+      <w:pPr>
+        <w:spacing w:after="0"/>
+      </w:pPr>
+    </w:p>
+    <w:p>
+      <w:pPr>
+        <w:spacing w:after="0"/>
+      </w:pPr>
+      <w:proofErr w:type="spellStart"/>
+      <w:r>
+        <w:t>def</w:t>
+      </w:r>
+      <w:proofErr w:type="spellEnd"/>
+      <w:r>
+        <w:t xml:space="preserve"> result(</w:t>
+      </w:r>
+      <w:proofErr w:type="spellStart"/>
+      <w:proofErr w:type="gramStart"/>
+      <w:r>
+        <w:t>fyp,fyt</w:t>
+      </w:r>
+      <w:proofErr w:type="spellEnd"/>
+      <w:proofErr w:type="gramEnd"/>
+      <w:r>
+        <w:t>):</w:t>
+      </w:r>
+    </w:p>
+    <w:p>
+      <w:pPr>
+        <w:spacing w:after="0"/>
+      </w:pPr>
+      <w:r>
+        <w:t xml:space="preserve">    points = 0</w:t>
+      </w:r>
+    </w:p>
+    <w:p>
+      <w:pPr>
+        <w:spacing w:after="0"/>
+      </w:pPr>
+      <w:r>
+        <w:t xml:space="preserve">    for match in range(</w:t>
+      </w:r>
+      <w:proofErr w:type="gramStart"/>
+      <w:r>
+        <w:t>0,len</w:t>
+      </w:r>
+      <w:proofErr w:type="gramEnd"/>
+      <w:r>
+        <w:t>(</w:t>
+      </w:r>
+      <w:proofErr w:type="spellStart"/>
+      <w:r>
+        <w:t>fyt</w:t>
+      </w:r>
+      <w:proofErr w:type="spellEnd"/>
+      <w:r>
+        <w:t>),2):</w:t>
+      </w:r>
+    </w:p>
+    <w:p>
+      <w:pPr>
+        <w:spacing w:after="0"/>
+      </w:pPr>
+      <w:r>
+        <w:t xml:space="preserve">        if </w:t>
+      </w:r>
+      <w:proofErr w:type="spellStart"/>
+      <w:r>
+        <w:t>fyp</w:t>
+      </w:r>
+      <w:proofErr w:type="spellEnd"/>
+      <w:r>
+        <w:t>[</w:t>
+      </w:r>
+      <w:proofErr w:type="gramStart"/>
+      <w:r>
+        <w:t>match:match</w:t>
+      </w:r>
+      <w:proofErr w:type="gramEnd"/>
+      <w:r>
+        <w:t xml:space="preserve">+2] == </w:t>
+      </w:r>
+      <w:proofErr w:type="spellStart"/>
+      <w:r>
+        <w:t>fyt</w:t>
+      </w:r>
+      <w:proofErr w:type="spellEnd"/>
+      <w:r>
+        <w:t xml:space="preserve">[match:match+2]: </w:t>
+      </w:r>
+    </w:p>
+    <w:p>
+      <w:pPr>
+        <w:spacing w:after="0"/>
+      </w:pPr>
+      <w:r>
+        <w:t xml:space="preserve">            points += 3</w:t>
+      </w:r>
+    </w:p>
+    <w:p>
+      <w:pPr>
+        <w:spacing w:after="0"/>
+      </w:pPr>
+      <w:r>
+        <w:t xml:space="preserve">        </w:t>
+      </w:r>
+      <w:proofErr w:type="spellStart"/>
+      <w:r>
+        <w:t>elif</w:t>
+      </w:r>
+      <w:proofErr w:type="spellEnd"/>
+      <w:r>
+        <w:t xml:space="preserve"> </w:t>
+      </w:r>
+      <w:proofErr w:type="spellStart"/>
+      <w:proofErr w:type="gramStart"/>
+      <w:r>
+        <w:t>np.diff</w:t>
+      </w:r>
+      <w:proofErr w:type="spellEnd"/>
+      <w:proofErr w:type="gramEnd"/>
+      <w:r>
+        <w:t>(</w:t>
+      </w:r>
+      <w:proofErr w:type="spellStart"/>
+      <w:r>
+        <w:t>fyp</w:t>
+      </w:r>
+      <w:proofErr w:type="spellEnd"/>
+      <w:r>
+        <w:t xml:space="preserve">[match:match+2]) == </w:t>
+      </w:r>
+      <w:proofErr w:type="spellStart"/>
+      <w:r>
+        <w:t>np.diff</w:t>
+      </w:r>
+      <w:proofErr w:type="spellEnd"/>
+      <w:r>
+        <w:t>(</w:t>
+      </w:r>
+      <w:proofErr w:type="spellStart"/>
+      <w:r>
+        <w:t>fyt</w:t>
+      </w:r>
+      <w:proofErr w:type="spellEnd"/>
+      <w:r>
+        <w:t xml:space="preserve">[match:match+2]): </w:t>
+      </w:r>
+    </w:p>
+    <w:p>
+      <w:pPr>
+        <w:spacing w:after="0"/>
+      </w:pPr>
+      <w:r>
+        <w:t xml:space="preserve">            points += 2</w:t>
+      </w:r>
+    </w:p>
+    <w:p>
+      <w:pPr>
+        <w:spacing w:after="0"/>
+      </w:pPr>
+      <w:r>
+        <w:t xml:space="preserve">        </w:t>
+      </w:r>
+      <w:proofErr w:type="spellStart"/>
+      <w:r>
+        <w:t>elif</w:t>
+      </w:r>
+      <w:proofErr w:type="spellEnd"/>
+      <w:r>
+        <w:t xml:space="preserve"> (</w:t>
+      </w:r>
+      <w:proofErr w:type="spellStart"/>
+      <w:r>
+        <w:t>fyp</w:t>
+      </w:r>
+      <w:proofErr w:type="spellEnd"/>
+      <w:r>
+        <w:t xml:space="preserve">[match] &gt; </w:t>
+      </w:r>
+      <w:proofErr w:type="spellStart"/>
+      <w:r>
+        <w:t>fyp</w:t>
+      </w:r>
+      <w:proofErr w:type="spellEnd"/>
+      <w:r>
+        <w:t>[match+1]) == (</w:t>
+      </w:r>
+      <w:proofErr w:type="spellStart"/>
+      <w:r>
+        <w:t>fyt</w:t>
+      </w:r>
+      <w:proofErr w:type="spellEnd"/>
+      <w:r>
+        <w:t xml:space="preserve">[match] &gt; </w:t>
+      </w:r>
+      <w:proofErr w:type="spellStart"/>
+      <w:r>
+        <w:t>fyt</w:t>
+      </w:r>
+      <w:proofErr w:type="spellEnd"/>
+      <w:r>
+        <w:t xml:space="preserve">[match+1]): </w:t>
+      </w:r>
+    </w:p>
+    <w:p>
+      <w:pPr>
+        <w:spacing w:after="0"/>
+      </w:pPr>
+      <w:r>
+        <w:t xml:space="preserve">            points += 1</w:t>
+      </w:r>
+    </w:p>
+    <w:p>
+      <w:pPr>
+        <w:spacing w:after="0"/>
+      </w:pPr>
+      <w:r>
+        <w:t xml:space="preserve">        </w:t>
+      </w:r>
+    </w:p>
+    <w:p>
+      <w:pPr>
+        <w:spacing w:after="0"/>
+      </w:pPr>
+      <w:r>
+        <w:t xml:space="preserve">    return points</w:t>
+      </w:r>
+    </w:p>
+    <w:p>
+      <w:pPr>
+        <w:rPr>
+          <w:rFonts w:asciiTheme="majorHAnsi" w:eastAsiaTheme="majorEastAsia" w:hAnsiTheme="majorHAnsi" w:cstheme="majorBidi"/>
+          <w:color w:val="2E74B5" w:themeColor="accent1" w:themeShade="BF"/>
+          <w:sz w:val="32"/>
+          <w:szCs w:val="32"/>
+        </w:rPr>
+      </w:pPr>
+      <w:r>
+        <w:br w:type="page"/>
+      </w:r>
+    </w:p>
+    <w:p>
+      <w:pPr>
+        <w:pStyle w:val="berschrift1"/>
+      </w:pPr>
+      <w:bookmarkStart w:id="28" w:name="_Toc524449101"/>
       <w:r>
         <w:lastRenderedPageBreak/>
         <w:t>Scala / Clojure</w:t>
       </w:r>
+      <w:bookmarkEnd w:id="28"/>
+    </w:p>
+    <w:p/>
+    <w:p>
+      <w:bookmarkStart w:id="29" w:name="_GoBack"/>
       <w:bookmarkEnd w:id="29"/>
     </w:p>
-    <w:p/>
-    <w:p/>
     <w:p/>
     <w:p>
       <w:pPr>
@@ -5775,7 +7238,7 @@
 </file>
 
 <file path=customXml/itemProps1.xml><?xml version="1.0" encoding="utf-8"?>
-<ds:datastoreItem xmlns:ds="http://schemas.openxmlformats.org/officeDocument/2006/customXml" ds:itemID="{22901ED8-5527-4A46-8942-5C2B927B5F64}">
+<ds:datastoreItem xmlns:ds="http://schemas.openxmlformats.org/officeDocument/2006/customXml" ds:itemID="{67ED82FA-D7E7-4FF1-9463-50F3C50B82DC}">
   <ds:schemaRefs>
     <ds:schemaRef ds:uri="http://schemas.openxmlformats.org/officeDocument/2006/bibliography"/>
   </ds:schemaRefs>

</xml_diff>